<commit_message>
notetakingstructures 2.9A updated to version 3RC (Kabe's Notetaking structures), notetakingsystem 2.9A updated to version 3RC (Kabe's Notetaking system), Forename_Surname_UEN_GN_Memoire.docx 2.9A updated to version 3RC (Kabe's memoire temmplate), Forename_Surname_UEN_GN_Fiche_de_lecture.docx 2.9A updated to version 3RC (Kabe's fiche de lecture template).
</commit_message>
<xml_diff>
--- a/Forename_Surname_UEN_GN_Memoire.docx
+++ b/Forename_Surname_UEN_GN_Memoire.docx
@@ -16,7 +16,7 @@
           <w:lang w:eastAsia="en-US"/>
         </w:rPr>
         <w:drawing>
-          <wp:inline distT="0" distB="0" distL="0" distR="0" wp14:anchorId="449270CC" wp14:editId="40FE2624">
+          <wp:inline distT="0" distB="0" distL="0" distR="0" wp14:anchorId="5A2144C5" wp14:editId="7128C8C0">
             <wp:extent cx="2970530" cy="773576"/>
             <wp:effectExtent l="0" t="0" r="1270" b="0"/>
             <wp:docPr id="1" name="Picture 1" descr="Macintosh SSD:Users:kvpb:Desktop:logotype1.png"/>
@@ -81,6 +81,7 @@
           <w:rFonts w:ascii="Times New Roman" w:hAnsi="Times New Roman" w:cs="Times New Roman"/>
           <w:b/>
           <w:bCs/>
+          <w:caps/>
         </w:rPr>
       </w:pPr>
       <w:r>
@@ -88,9 +89,30 @@
           <w:rFonts w:ascii="Times New Roman" w:hAnsi="Times New Roman" w:cs="Times New Roman"/>
           <w:b/>
           <w:bCs/>
-          <w:highlight w:val="yellow"/>
-        </w:rPr>
-        <w:t>_TITLE_</w:t>
+          <w:caps/>
+          <w:highlight w:val="yellow"/>
+        </w:rPr>
+        <w:t>_</w:t>
+      </w:r>
+      <w:r>
+        <w:rPr>
+          <w:rFonts w:ascii="Times New Roman" w:hAnsi="Times New Roman" w:cs="Times New Roman"/>
+          <w:b/>
+          <w:bCs/>
+          <w:caps/>
+          <w:highlight w:val="yellow"/>
+        </w:rPr>
+        <w:t>Title</w:t>
+      </w:r>
+      <w:r>
+        <w:rPr>
+          <w:rFonts w:ascii="Times New Roman" w:hAnsi="Times New Roman" w:cs="Times New Roman"/>
+          <w:b/>
+          <w:bCs/>
+          <w:caps/>
+          <w:highlight w:val="yellow"/>
+        </w:rPr>
+        <w:t>_</w:t>
       </w:r>
     </w:p>
     <w:p>
@@ -132,7 +154,27 @@
           <w:smallCaps/>
           <w:highlight w:val="yellow"/>
         </w:rPr>
-        <w:t>ubtitle_</w:t>
+        <w:t>ub</w:t>
+      </w:r>
+      <w:r>
+        <w:rPr>
+          <w:rFonts w:ascii="Times New Roman" w:hAnsi="Times New Roman" w:cs="Times New Roman"/>
+          <w:b/>
+          <w:bCs/>
+          <w:smallCaps/>
+          <w:highlight w:val="yellow"/>
+        </w:rPr>
+        <w:t>title</w:t>
+      </w:r>
+      <w:r>
+        <w:rPr>
+          <w:rFonts w:ascii="Times New Roman" w:hAnsi="Times New Roman" w:cs="Times New Roman"/>
+          <w:b/>
+          <w:bCs/>
+          <w:smallCaps/>
+          <w:highlight w:val="yellow"/>
+        </w:rPr>
+        <w:t>_</w:t>
       </w:r>
     </w:p>
     <w:p>
@@ -467,7 +509,17 @@
           <w:highlight w:val="yellow"/>
           <w:lang w:val="fr-FR"/>
         </w:rPr>
-        <w:t>_Surname_</w:t>
+        <w:t>_Sur</w:t>
+      </w:r>
+      <w:r>
+        <w:rPr>
+          <w:rFonts w:ascii="Times New Roman" w:hAnsi="Times New Roman" w:cs="Times New Roman"/>
+          <w:smallCaps/>
+          <w:color w:val="1C1C1C"/>
+          <w:highlight w:val="yellow"/>
+          <w:lang w:val="fr-FR"/>
+        </w:rPr>
+        <w:t>name_</w:t>
       </w:r>
     </w:p>
     <w:p>
@@ -566,28 +618,26 @@
     <w:p>
       <w:pPr>
         <w:spacing w:line="360" w:lineRule="auto"/>
-        <w:rPr>
-          <w:rFonts w:ascii="Times New Roman" w:hAnsi="Times New Roman" w:cs="Times New Roman"/>
-        </w:rPr>
-      </w:pPr>
-      <w:r>
-        <w:rPr>
-          <w:rFonts w:ascii="Times New Roman" w:hAnsi="Times New Roman" w:cs="Times New Roman"/>
-        </w:rPr>
-        <w:br w:type="page"/>
-      </w:r>
-    </w:p>
-    <w:p>
-      <w:pPr>
-        <w:spacing w:line="360" w:lineRule="auto"/>
         <w:jc w:val="both"/>
         <w:rPr>
           <w:rFonts w:ascii="Calibri" w:hAnsi="Calibri" w:cs="Arial"/>
           <w:sz w:val="22"/>
           <w:szCs w:val="22"/>
         </w:rPr>
+      </w:pPr>
+    </w:p>
+    <w:p>
+      <w:pPr>
+        <w:spacing w:line="360" w:lineRule="auto"/>
+        <w:jc w:val="both"/>
+        <w:rPr>
+          <w:rFonts w:ascii="Calibri" w:hAnsi="Calibri" w:cs="Arial"/>
+          <w:sz w:val="22"/>
+          <w:szCs w:val="22"/>
+        </w:rPr>
         <w:sectPr>
-          <w:footerReference w:type="default" r:id="rId9"/>
+          <w:footerReference w:type="even" r:id="rId9"/>
+          <w:footerReference w:type="default" r:id="rId10"/>
           <w:pgSz w:w="11900" w:h="16840"/>
           <w:pgMar w:top="1418" w:right="1418" w:bottom="1418" w:left="1418" w:header="709" w:footer="1134" w:gutter="0"/>
           <w:cols w:space="708"/>
@@ -615,7 +665,7 @@
         </w:rPr>
         <w:lastRenderedPageBreak/>
         <w:drawing>
-          <wp:inline distT="0" distB="0" distL="0" distR="0" wp14:anchorId="124F99BE" wp14:editId="12C9CDA4">
+          <wp:inline distT="0" distB="0" distL="0" distR="0" wp14:anchorId="31E78FE0" wp14:editId="25AC33B8">
             <wp:extent cx="2970530" cy="773576"/>
             <wp:effectExtent l="0" t="0" r="1270" b="0"/>
             <wp:docPr id="4" name="Picture 4" descr="Macintosh SSD:Users:kvpb:ops:parisdescartes:l2:s4:Karl_Bertin_Logotype_Paris_Descartes_membre_de_USPC.png"/>
@@ -632,7 +682,7 @@
                     </pic:cNvPicPr>
                   </pic:nvPicPr>
                   <pic:blipFill>
-                    <a:blip r:embed="rId10">
+                    <a:blip r:embed="rId11">
                       <a:extLst>
                         <a:ext uri="{28A0092B-C50C-407E-A947-70E740481C1C}">
                           <a14:useLocalDpi xmlns:a14="http://schemas.microsoft.com/office/drawing/2010/main" val="0"/>
@@ -776,25 +826,7 @@
           <w:u w:val="single"/>
           <w:lang w:val="fr-FR"/>
         </w:rPr>
-        <w:t>_</w:t>
-      </w:r>
-      <w:r>
-        <w:rPr>
-          <w:rFonts w:ascii="Courier New" w:hAnsi="Courier New" w:cs="Courier New"/>
-          <w:highlight w:val="yellow"/>
-          <w:u w:val="single"/>
-          <w:lang w:val="fr-FR"/>
-        </w:rPr>
-        <w:t>Full name</w:t>
-      </w:r>
-      <w:r>
-        <w:rPr>
-          <w:rFonts w:ascii="Courier New" w:hAnsi="Courier New" w:cs="Courier New"/>
-          <w:highlight w:val="yellow"/>
-          <w:u w:val="single"/>
-          <w:lang w:val="fr-FR"/>
-        </w:rPr>
-        <w:t>_</w:t>
+        <w:t>_Full name_</w:t>
       </w:r>
       <w:r>
         <w:rPr>
@@ -803,16 +835,7 @@
           <w:szCs w:val="22"/>
           <w:lang w:val="fr-FR"/>
         </w:rPr>
-        <w:t xml:space="preserve"> (n° étudiant </w:t>
-      </w:r>
-      <w:r>
-        <w:rPr>
-          <w:rFonts w:ascii="Courier New" w:hAnsi="Courier New" w:cs="Courier New"/>
-          <w:highlight w:val="yellow"/>
-          <w:u w:val="single"/>
-          <w:lang w:val="fr-FR"/>
-        </w:rPr>
-        <w:t>_Student number_</w:t>
+        <w:t xml:space="preserve"> (n° étudiant</w:t>
       </w:r>
       <w:r>
         <w:rPr>
@@ -821,6 +844,24 @@
           <w:szCs w:val="22"/>
           <w:lang w:val="fr-FR"/>
         </w:rPr>
+        <w:t xml:space="preserve"> </w:t>
+      </w:r>
+      <w:r>
+        <w:rPr>
+          <w:rFonts w:ascii="Courier New" w:hAnsi="Courier New" w:cs="Courier New"/>
+          <w:highlight w:val="yellow"/>
+          <w:u w:val="single"/>
+          <w:lang w:val="fr-FR"/>
+        </w:rPr>
+        <w:t>_Student number_</w:t>
+      </w:r>
+      <w:r>
+        <w:rPr>
+          <w:rFonts w:ascii="Calibri" w:hAnsi="Calibri" w:cs="Arial"/>
+          <w:sz w:val="22"/>
+          <w:szCs w:val="22"/>
+          <w:lang w:val="fr-FR"/>
+        </w:rPr>
         <w:t xml:space="preserve">), reconnaissant avoir pris connaissance de, et signé, la charte anti-plagiat, indique que le document remis ce jour dans le cadre de l’UE </w:t>
       </w:r>
       <w:r>
@@ -830,7 +871,34 @@
           <w:u w:val="single"/>
           <w:lang w:val="fr-FR"/>
         </w:rPr>
-        <w:t>_UE_</w:t>
+        <w:t>_</w:t>
+      </w:r>
+      <w:r>
+        <w:rPr>
+          <w:rFonts w:ascii="Courier New" w:hAnsi="Courier New" w:cs="Courier New"/>
+          <w:highlight w:val="yellow"/>
+          <w:u w:val="single"/>
+          <w:lang w:val="fr-FR"/>
+        </w:rPr>
+        <w:t>U</w:t>
+      </w:r>
+      <w:r>
+        <w:rPr>
+          <w:rFonts w:ascii="Courier New" w:hAnsi="Courier New" w:cs="Courier New"/>
+          <w:highlight w:val="yellow"/>
+          <w:u w:val="single"/>
+          <w:lang w:val="fr-FR"/>
+        </w:rPr>
+        <w:t>E</w:t>
+      </w:r>
+      <w:r>
+        <w:rPr>
+          <w:rFonts w:ascii="Courier New" w:hAnsi="Courier New" w:cs="Courier New"/>
+          <w:highlight w:val="yellow"/>
+          <w:u w:val="single"/>
+          <w:lang w:val="fr-FR"/>
+        </w:rPr>
+        <w:t>_</w:t>
       </w:r>
       <w:r>
         <w:rPr>
@@ -1117,11 +1185,32 @@
           <w:rFonts w:ascii="Courier New" w:hAnsi="Courier New" w:cs="Courier New"/>
           <w:highlight w:val="yellow"/>
         </w:rPr>
-        <w:t>_month_</w:t>
+        <w:t>_</w:t>
       </w:r>
       <w:r>
         <w:rPr>
           <w:rFonts w:ascii="Courier New" w:hAnsi="Courier New" w:cs="Courier New"/>
+          <w:highlight w:val="yellow"/>
+        </w:rPr>
+        <w:t>m</w:t>
+      </w:r>
+      <w:r>
+        <w:rPr>
+          <w:rFonts w:ascii="Courier New" w:hAnsi="Courier New" w:cs="Courier New"/>
+          <w:highlight w:val="yellow"/>
+        </w:rPr>
+        <w:t>onth</w:t>
+      </w:r>
+      <w:r>
+        <w:rPr>
+          <w:rFonts w:ascii="Courier New" w:hAnsi="Courier New" w:cs="Courier New"/>
+          <w:highlight w:val="yellow"/>
+        </w:rPr>
+        <w:t>_</w:t>
+      </w:r>
+      <w:r>
+        <w:rPr>
+          <w:rFonts w:ascii="Courier New" w:hAnsi="Courier New" w:cs="Courier New"/>
         </w:rPr>
         <w:t xml:space="preserve"> </w:t>
       </w:r>
@@ -1130,7 +1219,21 @@
           <w:rFonts w:ascii="Courier New" w:hAnsi="Courier New" w:cs="Courier New"/>
           <w:highlight w:val="yellow"/>
         </w:rPr>
-        <w:t>_YYYY_</w:t>
+        <w:t>_</w:t>
+      </w:r>
+      <w:r>
+        <w:rPr>
+          <w:rFonts w:ascii="Courier New" w:hAnsi="Courier New" w:cs="Courier New"/>
+          <w:highlight w:val="yellow"/>
+        </w:rPr>
+        <w:t>YYYY</w:t>
+      </w:r>
+      <w:r>
+        <w:rPr>
+          <w:rFonts w:ascii="Courier New" w:hAnsi="Courier New" w:cs="Courier New"/>
+          <w:highlight w:val="yellow"/>
+        </w:rPr>
+        <w:t>_</w:t>
       </w:r>
     </w:p>
     <w:p>
@@ -1141,6 +1244,8 @@
           <w:rFonts w:ascii="Courier New" w:hAnsi="Courier New" w:cs="Courier New"/>
         </w:rPr>
       </w:pPr>
+      <w:bookmarkStart w:id="0" w:name="_GoBack"/>
+      <w:bookmarkEnd w:id="0"/>
       <w:r>
         <w:rPr>
           <w:rFonts w:ascii="Courier New" w:hAnsi="Courier New" w:cs="Courier New"/>
@@ -1148,27 +1253,7 @@
           <w:highlight w:val="yellow"/>
           <w:lang w:eastAsia="en-US"/>
         </w:rPr>
-        <w:t>_</w:t>
-      </w:r>
-      <w:r>
-        <w:rPr>
-          <w:rFonts w:ascii="Courier New" w:hAnsi="Courier New" w:cs="Courier New"/>
-          <w:noProof/>
-          <w:highlight w:val="yellow"/>
-          <w:lang w:eastAsia="en-US"/>
-        </w:rPr>
-        <w:t>Signature</w:t>
-      </w:r>
-      <w:bookmarkStart w:id="0" w:name="_GoBack"/>
-      <w:bookmarkEnd w:id="0"/>
-      <w:r>
-        <w:rPr>
-          <w:rFonts w:ascii="Courier New" w:hAnsi="Courier New" w:cs="Courier New"/>
-          <w:noProof/>
-          <w:highlight w:val="yellow"/>
-          <w:lang w:eastAsia="en-US"/>
-        </w:rPr>
-        <w:t>_</w:t>
+        <w:t>_Signature_</w:t>
       </w:r>
     </w:p>
     <w:p>
@@ -1181,14 +1266,6 @@
           <w:szCs w:val="22"/>
         </w:rPr>
       </w:pPr>
-      <w:r>
-        <w:rPr>
-          <w:rFonts w:ascii="Calibri" w:hAnsi="Calibri" w:cs="Times New Roman"/>
-          <w:sz w:val="22"/>
-          <w:szCs w:val="22"/>
-        </w:rPr>
-        <w:br w:type="page"/>
-      </w:r>
     </w:p>
     <w:p>
       <w:pPr>
@@ -1199,6 +1276,7 @@
           <w:b/>
         </w:rPr>
         <w:sectPr>
+          <w:footerReference w:type="default" r:id="rId12"/>
           <w:pgSz w:w="11900" w:h="16840"/>
           <w:pgMar w:top="709" w:right="1418" w:bottom="1418" w:left="1418" w:header="709" w:footer="1134" w:gutter="0"/>
           <w:cols w:space="708"/>
@@ -1938,7 +2016,16 @@
             <w:highlight w:val="yellow"/>
             <w:u w:val="none"/>
           </w:rPr>
-          <w:t>Bibliographie_</w:t>
+          <w:t>Bibliographie</w:t>
+        </w:r>
+        <w:r>
+          <w:rPr>
+            <w:rStyle w:val="Hyperlink"/>
+            <w:rFonts w:ascii="Times New Roman" w:hAnsi="Times New Roman" w:cs="Times New Roman"/>
+            <w:highlight w:val="yellow"/>
+            <w:u w:val="none"/>
+          </w:rPr>
+          <w:t>_</w:t>
         </w:r>
       </w:hyperlink>
       <w:r>
@@ -2076,16 +2163,26 @@
     </w:p>
     <w:p>
       <w:pPr>
-        <w:rPr>
-          <w:rFonts w:ascii="Times New Roman" w:hAnsi="Times New Roman" w:cs="Times New Roman"/>
-        </w:rPr>
-      </w:pPr>
-      <w:r>
-        <w:rPr>
-          <w:rFonts w:ascii="Times New Roman" w:hAnsi="Times New Roman" w:cs="Times New Roman"/>
-        </w:rPr>
-        <w:br w:type="page"/>
-      </w:r>
+        <w:spacing w:line="360" w:lineRule="auto"/>
+        <w:rPr>
+          <w:rFonts w:ascii="Times New Roman" w:hAnsi="Times New Roman" w:cs="Times New Roman"/>
+        </w:rPr>
+      </w:pPr>
+    </w:p>
+    <w:p>
+      <w:pPr>
+        <w:spacing w:line="360" w:lineRule="auto"/>
+        <w:rPr>
+          <w:rFonts w:ascii="Times New Roman" w:hAnsi="Times New Roman" w:cs="Times New Roman"/>
+        </w:rPr>
+        <w:sectPr>
+          <w:footerReference w:type="default" r:id="rId13"/>
+          <w:pgSz w:w="11900" w:h="16840"/>
+          <w:pgMar w:top="1418" w:right="1418" w:bottom="1418" w:left="1418" w:header="709" w:footer="1134" w:gutter="0"/>
+          <w:cols w:space="708"/>
+          <w:docGrid w:linePitch="360"/>
+        </w:sectPr>
+      </w:pPr>
     </w:p>
     <w:p>
       <w:pPr>
@@ -2110,11 +2207,215 @@
     <w:p>
       <w:pPr>
         <w:spacing w:line="360" w:lineRule="auto"/>
+        <w:rPr>
+          <w:rFonts w:ascii="Times New Roman" w:hAnsi="Times New Roman" w:cs="Times New Roman"/>
+        </w:rPr>
+      </w:pPr>
+    </w:p>
+    <w:p>
+      <w:pPr>
+        <w:spacing w:line="360" w:lineRule="auto"/>
         <w:jc w:val="both"/>
         <w:rPr>
           <w:rFonts w:ascii="Times New Roman" w:hAnsi="Times New Roman" w:cs="Times New Roman"/>
         </w:rPr>
       </w:pPr>
+      <w:r>
+        <w:rPr>
+          <w:rFonts w:ascii="Times New Roman" w:hAnsi="Times New Roman" w:cs="Times New Roman"/>
+          <w:highlight w:val="yellow"/>
+        </w:rPr>
+        <w:t>_</w:t>
+      </w:r>
+      <w:r>
+        <w:rPr>
+          <w:rFonts w:ascii="Times New Roman" w:hAnsi="Times New Roman" w:cs="Times New Roman"/>
+          <w:highlight w:val="yellow"/>
+        </w:rPr>
+        <w:t>Paragraph</w:t>
+      </w:r>
+      <w:r>
+        <w:rPr>
+          <w:rFonts w:ascii="Times New Roman" w:hAnsi="Times New Roman" w:cs="Times New Roman"/>
+          <w:highlight w:val="yellow"/>
+        </w:rPr>
+        <w:t>_</w:t>
+      </w:r>
+    </w:p>
+    <w:p>
+      <w:pPr>
+        <w:spacing w:line="360" w:lineRule="auto"/>
+        <w:rPr>
+          <w:rFonts w:ascii="Times New Roman" w:hAnsi="Times New Roman" w:cs="Times New Roman"/>
+        </w:rPr>
+      </w:pPr>
+    </w:p>
+    <w:p>
+      <w:pPr>
+        <w:spacing w:line="360" w:lineRule="auto"/>
+        <w:rPr>
+          <w:rFonts w:ascii="Times New Roman" w:hAnsi="Times New Roman" w:cs="Times New Roman"/>
+        </w:rPr>
+      </w:pPr>
+      <w:bookmarkStart w:id="2" w:name="Keywords"/>
+      <w:r>
+        <w:rPr>
+          <w:rFonts w:ascii="Times New Roman" w:hAnsi="Times New Roman" w:cs="Times New Roman"/>
+          <w:b/>
+          <w:highlight w:val="yellow"/>
+        </w:rPr>
+        <w:t>_Mots-clefs_</w:t>
+      </w:r>
+      <w:bookmarkEnd w:id="2"/>
+      <w:r>
+        <w:rPr>
+          <w:rFonts w:ascii="Times New Roman" w:hAnsi="Times New Roman" w:cs="Times New Roman"/>
+          <w:b/>
+        </w:rPr>
+        <w:t xml:space="preserve"> :</w:t>
+      </w:r>
+      <w:r>
+        <w:rPr>
+          <w:rFonts w:ascii="Times New Roman" w:hAnsi="Times New Roman" w:cs="Times New Roman"/>
+        </w:rPr>
+        <w:t xml:space="preserve"> </w:t>
+      </w:r>
+      <w:r>
+        <w:rPr>
+          <w:rFonts w:ascii="Times New Roman" w:hAnsi="Times New Roman" w:cs="Times New Roman"/>
+          <w:highlight w:val="yellow"/>
+        </w:rPr>
+        <w:t>_Keyword 1_</w:t>
+      </w:r>
+      <w:r>
+        <w:rPr>
+          <w:rFonts w:ascii="Times New Roman" w:hAnsi="Times New Roman" w:cs="Times New Roman"/>
+        </w:rPr>
+        <w:t xml:space="preserve">, </w:t>
+      </w:r>
+      <w:r>
+        <w:rPr>
+          <w:rFonts w:ascii="Times New Roman" w:hAnsi="Times New Roman" w:cs="Times New Roman"/>
+          <w:highlight w:val="yellow"/>
+        </w:rPr>
+        <w:t>_Keyword 2_</w:t>
+      </w:r>
+      <w:r>
+        <w:rPr>
+          <w:rFonts w:ascii="Times New Roman" w:hAnsi="Times New Roman" w:cs="Times New Roman"/>
+        </w:rPr>
+        <w:t xml:space="preserve">, </w:t>
+      </w:r>
+      <w:r>
+        <w:rPr>
+          <w:rFonts w:ascii="Times New Roman" w:hAnsi="Times New Roman" w:cs="Times New Roman"/>
+          <w:highlight w:val="yellow"/>
+        </w:rPr>
+        <w:t>_Keyword 3_</w:t>
+      </w:r>
+      <w:r>
+        <w:rPr>
+          <w:rFonts w:ascii="Times New Roman" w:hAnsi="Times New Roman" w:cs="Times New Roman"/>
+        </w:rPr>
+        <w:t xml:space="preserve">, </w:t>
+      </w:r>
+      <w:r>
+        <w:rPr>
+          <w:rFonts w:ascii="Times New Roman" w:hAnsi="Times New Roman" w:cs="Times New Roman"/>
+          <w:highlight w:val="yellow"/>
+        </w:rPr>
+        <w:t>_Keyword 4_</w:t>
+      </w:r>
+      <w:r>
+        <w:rPr>
+          <w:rFonts w:ascii="Times New Roman" w:hAnsi="Times New Roman" w:cs="Times New Roman"/>
+        </w:rPr>
+        <w:t xml:space="preserve">, </w:t>
+      </w:r>
+      <w:r>
+        <w:rPr>
+          <w:rFonts w:ascii="Times New Roman" w:hAnsi="Times New Roman" w:cs="Times New Roman"/>
+          <w:highlight w:val="yellow"/>
+        </w:rPr>
+        <w:t>_Keyword 5_</w:t>
+      </w:r>
+      <w:r>
+        <w:rPr>
+          <w:rFonts w:ascii="Times New Roman" w:hAnsi="Times New Roman" w:cs="Times New Roman"/>
+        </w:rPr>
+        <w:t xml:space="preserve">, </w:t>
+      </w:r>
+      <w:r>
+        <w:rPr>
+          <w:rFonts w:ascii="Times New Roman" w:hAnsi="Times New Roman" w:cs="Times New Roman"/>
+          <w:highlight w:val="yellow"/>
+        </w:rPr>
+        <w:t>_Keyword 6_</w:t>
+      </w:r>
+      <w:r>
+        <w:rPr>
+          <w:rFonts w:ascii="Times New Roman" w:hAnsi="Times New Roman" w:cs="Times New Roman"/>
+        </w:rPr>
+        <w:t xml:space="preserve">, </w:t>
+      </w:r>
+      <w:r>
+        <w:rPr>
+          <w:rFonts w:ascii="Times New Roman" w:hAnsi="Times New Roman" w:cs="Times New Roman"/>
+          <w:highlight w:val="yellow"/>
+        </w:rPr>
+        <w:t>_Keyword 7_</w:t>
+      </w:r>
+    </w:p>
+    <w:p>
+      <w:pPr>
+        <w:spacing w:line="360" w:lineRule="auto"/>
+        <w:rPr>
+          <w:rFonts w:ascii="Times New Roman" w:hAnsi="Times New Roman" w:cs="Times New Roman"/>
+        </w:rPr>
+      </w:pPr>
+    </w:p>
+    <w:p>
+      <w:pPr>
+        <w:spacing w:line="360" w:lineRule="auto"/>
+        <w:jc w:val="right"/>
+        <w:rPr>
+          <w:rFonts w:ascii="Times New Roman" w:hAnsi="Times New Roman" w:cs="Times New Roman"/>
+        </w:rPr>
+      </w:pPr>
+      <w:bookmarkStart w:id="3" w:name="Intro"/>
+      <w:r>
+        <w:rPr>
+          <w:rFonts w:ascii="Times New Roman" w:hAnsi="Times New Roman" w:cs="Times New Roman"/>
+          <w:b/>
+          <w:highlight w:val="yellow"/>
+        </w:rPr>
+        <w:t>_</w:t>
+      </w:r>
+      <w:r>
+        <w:rPr>
+          <w:rFonts w:ascii="Times New Roman" w:hAnsi="Times New Roman" w:cs="Times New Roman"/>
+          <w:b/>
+          <w:highlight w:val="yellow"/>
+        </w:rPr>
+        <w:t>Introduction</w:t>
+      </w:r>
+      <w:r>
+        <w:rPr>
+          <w:rFonts w:ascii="Times New Roman" w:hAnsi="Times New Roman" w:cs="Times New Roman"/>
+          <w:b/>
+          <w:highlight w:val="yellow"/>
+        </w:rPr>
+        <w:t>_</w:t>
+      </w:r>
+    </w:p>
+    <w:bookmarkEnd w:id="3"/>
+    <w:p>
+      <w:pPr>
+        <w:spacing w:line="360" w:lineRule="auto"/>
+        <w:rPr>
+          <w:rFonts w:ascii="Times New Roman" w:hAnsi="Times New Roman" w:cs="Times New Roman"/>
+        </w:rPr>
+      </w:pPr>
     </w:p>
     <w:p>
       <w:pPr>
@@ -2127,6 +2428,43 @@
       <w:r>
         <w:rPr>
           <w:rFonts w:ascii="Times New Roman" w:hAnsi="Times New Roman" w:cs="Times New Roman"/>
+          <w:highlight w:val="yellow"/>
+        </w:rPr>
+        <w:t>_</w:t>
+      </w:r>
+      <w:r>
+        <w:rPr>
+          <w:rFonts w:ascii="Times New Roman" w:hAnsi="Times New Roman" w:cs="Times New Roman"/>
+          <w:highlight w:val="yellow"/>
+        </w:rPr>
+        <w:t>Paragraph</w:t>
+      </w:r>
+      <w:r>
+        <w:rPr>
+          <w:rFonts w:ascii="Times New Roman" w:hAnsi="Times New Roman" w:cs="Times New Roman"/>
+          <w:highlight w:val="yellow"/>
+        </w:rPr>
+        <w:t xml:space="preserve"> 1</w:t>
+      </w:r>
+      <w:r>
+        <w:rPr>
+          <w:rFonts w:ascii="Times New Roman" w:hAnsi="Times New Roman" w:cs="Times New Roman"/>
+          <w:highlight w:val="yellow"/>
+        </w:rPr>
+        <w:t>_</w:t>
+      </w:r>
+    </w:p>
+    <w:p>
+      <w:pPr>
+        <w:spacing w:line="360" w:lineRule="auto"/>
+        <w:jc w:val="both"/>
+        <w:rPr>
+          <w:rFonts w:ascii="Times New Roman" w:hAnsi="Times New Roman" w:cs="Times New Roman"/>
+        </w:rPr>
+      </w:pPr>
+      <w:r>
+        <w:rPr>
+          <w:rFonts w:ascii="Times New Roman" w:hAnsi="Times New Roman" w:cs="Times New Roman"/>
         </w:rPr>
         <w:tab/>
       </w:r>
@@ -2149,46 +2487,6 @@
           <w:rFonts w:ascii="Times New Roman" w:hAnsi="Times New Roman" w:cs="Times New Roman"/>
           <w:highlight w:val="yellow"/>
         </w:rPr>
-        <w:t>_</w:t>
-      </w:r>
-    </w:p>
-    <w:p>
-      <w:pPr>
-        <w:spacing w:line="360" w:lineRule="auto"/>
-        <w:jc w:val="both"/>
-        <w:rPr>
-          <w:rFonts w:ascii="Times New Roman" w:hAnsi="Times New Roman" w:cs="Times New Roman"/>
-        </w:rPr>
-      </w:pPr>
-    </w:p>
-    <w:p>
-      <w:pPr>
-        <w:spacing w:line="360" w:lineRule="auto"/>
-        <w:rPr>
-          <w:rFonts w:ascii="Times New Roman" w:hAnsi="Times New Roman" w:cs="Times New Roman"/>
-        </w:rPr>
-      </w:pPr>
-      <w:bookmarkStart w:id="2" w:name="Keywords"/>
-      <w:r>
-        <w:rPr>
-          <w:rFonts w:ascii="Times New Roman" w:hAnsi="Times New Roman" w:cs="Times New Roman"/>
-          <w:b/>
-          <w:highlight w:val="yellow"/>
-        </w:rPr>
-        <w:t>_Mots-clefs_</w:t>
-      </w:r>
-      <w:bookmarkEnd w:id="2"/>
-      <w:r>
-        <w:rPr>
-          <w:rFonts w:ascii="Times New Roman" w:hAnsi="Times New Roman" w:cs="Times New Roman"/>
-          <w:b/>
-        </w:rPr>
-        <w:t xml:space="preserve"> :</w:t>
-      </w:r>
-      <w:r>
-        <w:rPr>
-          <w:rFonts w:ascii="Times New Roman" w:hAnsi="Times New Roman" w:cs="Times New Roman"/>
-        </w:rPr>
         <w:t xml:space="preserve"> </w:t>
       </w:r>
       <w:r>
@@ -2196,91 +2494,19 @@
           <w:rFonts w:ascii="Times New Roman" w:hAnsi="Times New Roman" w:cs="Times New Roman"/>
           <w:highlight w:val="yellow"/>
         </w:rPr>
-        <w:t>_Keyword 1_</w:t>
-      </w:r>
-      <w:r>
-        <w:rPr>
-          <w:rFonts w:ascii="Times New Roman" w:hAnsi="Times New Roman" w:cs="Times New Roman"/>
-        </w:rPr>
-        <w:t xml:space="preserve">, </w:t>
-      </w:r>
-      <w:r>
-        <w:rPr>
-          <w:rFonts w:ascii="Times New Roman" w:hAnsi="Times New Roman" w:cs="Times New Roman"/>
-          <w:highlight w:val="yellow"/>
-        </w:rPr>
-        <w:t>_Keyword 2_</w:t>
-      </w:r>
-      <w:r>
-        <w:rPr>
-          <w:rFonts w:ascii="Times New Roman" w:hAnsi="Times New Roman" w:cs="Times New Roman"/>
-        </w:rPr>
-        <w:t xml:space="preserve">, </w:t>
-      </w:r>
-      <w:r>
-        <w:rPr>
-          <w:rFonts w:ascii="Times New Roman" w:hAnsi="Times New Roman" w:cs="Times New Roman"/>
-          <w:highlight w:val="yellow"/>
-        </w:rPr>
-        <w:t>_Keyword 3_</w:t>
-      </w:r>
-      <w:r>
-        <w:rPr>
-          <w:rFonts w:ascii="Times New Roman" w:hAnsi="Times New Roman" w:cs="Times New Roman"/>
-        </w:rPr>
-        <w:t xml:space="preserve">, </w:t>
-      </w:r>
-      <w:r>
-        <w:rPr>
-          <w:rFonts w:ascii="Times New Roman" w:hAnsi="Times New Roman" w:cs="Times New Roman"/>
-          <w:highlight w:val="yellow"/>
-        </w:rPr>
-        <w:t>_Keyword 4_</w:t>
-      </w:r>
-      <w:r>
-        <w:rPr>
-          <w:rFonts w:ascii="Times New Roman" w:hAnsi="Times New Roman" w:cs="Times New Roman"/>
-        </w:rPr>
-        <w:t xml:space="preserve">, </w:t>
-      </w:r>
-      <w:r>
-        <w:rPr>
-          <w:rFonts w:ascii="Times New Roman" w:hAnsi="Times New Roman" w:cs="Times New Roman"/>
-          <w:highlight w:val="yellow"/>
-        </w:rPr>
-        <w:t>_Keyword 5_</w:t>
-      </w:r>
-      <w:r>
-        <w:rPr>
-          <w:rFonts w:ascii="Times New Roman" w:hAnsi="Times New Roman" w:cs="Times New Roman"/>
-        </w:rPr>
-        <w:t xml:space="preserve">, </w:t>
-      </w:r>
-      <w:r>
-        <w:rPr>
-          <w:rFonts w:ascii="Times New Roman" w:hAnsi="Times New Roman" w:cs="Times New Roman"/>
-          <w:highlight w:val="yellow"/>
-        </w:rPr>
-        <w:t>_Keyword 6_</w:t>
-      </w:r>
-      <w:r>
-        <w:rPr>
-          <w:rFonts w:ascii="Times New Roman" w:hAnsi="Times New Roman" w:cs="Times New Roman"/>
-        </w:rPr>
-        <w:t xml:space="preserve">, </w:t>
-      </w:r>
-      <w:r>
-        <w:rPr>
-          <w:rFonts w:ascii="Times New Roman" w:hAnsi="Times New Roman" w:cs="Times New Roman"/>
-          <w:highlight w:val="yellow"/>
-        </w:rPr>
-        <w:t>_Keyword 7_</w:t>
-      </w:r>
-    </w:p>
-    <w:p>
-      <w:pPr>
-        <w:spacing w:line="360" w:lineRule="auto"/>
-        <w:jc w:val="both"/>
+        <w:t>n</w:t>
+      </w:r>
+      <w:r>
+        <w:rPr>
+          <w:rFonts w:ascii="Times New Roman" w:hAnsi="Times New Roman" w:cs="Times New Roman"/>
+          <w:highlight w:val="yellow"/>
+        </w:rPr>
+        <w:t>_</w:t>
+      </w:r>
+    </w:p>
+    <w:p>
+      <w:pPr>
+        <w:spacing w:line="360" w:lineRule="auto"/>
         <w:rPr>
           <w:rFonts w:ascii="Times New Roman" w:hAnsi="Times New Roman" w:cs="Times New Roman"/>
         </w:rPr>
@@ -2294,124 +2520,6 @@
           <w:rFonts w:ascii="Times New Roman" w:hAnsi="Times New Roman" w:cs="Times New Roman"/>
         </w:rPr>
       </w:pPr>
-      <w:bookmarkStart w:id="3" w:name="Intro"/>
-      <w:r>
-        <w:rPr>
-          <w:rFonts w:ascii="Times New Roman" w:hAnsi="Times New Roman" w:cs="Times New Roman"/>
-          <w:b/>
-          <w:highlight w:val="yellow"/>
-        </w:rPr>
-        <w:t>_Introduction_</w:t>
-      </w:r>
-    </w:p>
-    <w:bookmarkEnd w:id="3"/>
-    <w:p>
-      <w:pPr>
-        <w:spacing w:line="360" w:lineRule="auto"/>
-        <w:jc w:val="both"/>
-        <w:rPr>
-          <w:rFonts w:ascii="Times New Roman" w:hAnsi="Times New Roman" w:cs="Times New Roman"/>
-        </w:rPr>
-      </w:pPr>
-    </w:p>
-    <w:p>
-      <w:pPr>
-        <w:spacing w:line="360" w:lineRule="auto"/>
-        <w:jc w:val="both"/>
-        <w:rPr>
-          <w:rFonts w:ascii="Times New Roman" w:hAnsi="Times New Roman" w:cs="Times New Roman"/>
-        </w:rPr>
-      </w:pPr>
-      <w:r>
-        <w:rPr>
-          <w:rFonts w:ascii="Times New Roman" w:hAnsi="Times New Roman" w:cs="Times New Roman"/>
-        </w:rPr>
-        <w:tab/>
-      </w:r>
-      <w:r>
-        <w:rPr>
-          <w:rFonts w:ascii="Times New Roman" w:hAnsi="Times New Roman" w:cs="Times New Roman"/>
-          <w:highlight w:val="yellow"/>
-        </w:rPr>
-        <w:t>_</w:t>
-      </w:r>
-      <w:r>
-        <w:rPr>
-          <w:rFonts w:ascii="Times New Roman" w:hAnsi="Times New Roman" w:cs="Times New Roman"/>
-          <w:highlight w:val="yellow"/>
-        </w:rPr>
-        <w:t>Paragraph</w:t>
-      </w:r>
-      <w:r>
-        <w:rPr>
-          <w:rFonts w:ascii="Times New Roman" w:hAnsi="Times New Roman" w:cs="Times New Roman"/>
-          <w:highlight w:val="yellow"/>
-        </w:rPr>
-        <w:t>_</w:t>
-      </w:r>
-    </w:p>
-    <w:p>
-      <w:pPr>
-        <w:spacing w:line="360" w:lineRule="auto"/>
-        <w:jc w:val="both"/>
-        <w:rPr>
-          <w:rFonts w:ascii="Times New Roman" w:hAnsi="Times New Roman" w:cs="Times New Roman"/>
-        </w:rPr>
-      </w:pPr>
-    </w:p>
-    <w:p>
-      <w:pPr>
-        <w:spacing w:line="360" w:lineRule="auto"/>
-        <w:jc w:val="both"/>
-        <w:rPr>
-          <w:rFonts w:ascii="Times New Roman" w:hAnsi="Times New Roman" w:cs="Times New Roman"/>
-        </w:rPr>
-      </w:pPr>
-      <w:r>
-        <w:rPr>
-          <w:rFonts w:ascii="Times New Roman" w:hAnsi="Times New Roman" w:cs="Times New Roman"/>
-        </w:rPr>
-        <w:tab/>
-      </w:r>
-      <w:r>
-        <w:rPr>
-          <w:rFonts w:ascii="Times New Roman" w:hAnsi="Times New Roman" w:cs="Times New Roman"/>
-          <w:highlight w:val="yellow"/>
-        </w:rPr>
-        <w:t>_</w:t>
-      </w:r>
-      <w:r>
-        <w:rPr>
-          <w:rFonts w:ascii="Times New Roman" w:hAnsi="Times New Roman" w:cs="Times New Roman"/>
-          <w:highlight w:val="yellow"/>
-        </w:rPr>
-        <w:t>Paragraph</w:t>
-      </w:r>
-      <w:r>
-        <w:rPr>
-          <w:rFonts w:ascii="Times New Roman" w:hAnsi="Times New Roman" w:cs="Times New Roman"/>
-          <w:highlight w:val="yellow"/>
-        </w:rPr>
-        <w:t>_</w:t>
-      </w:r>
-    </w:p>
-    <w:p>
-      <w:pPr>
-        <w:spacing w:line="360" w:lineRule="auto"/>
-        <w:jc w:val="both"/>
-        <w:rPr>
-          <w:rFonts w:ascii="Times New Roman" w:hAnsi="Times New Roman" w:cs="Times New Roman"/>
-        </w:rPr>
-      </w:pPr>
-    </w:p>
-    <w:p>
-      <w:pPr>
-        <w:spacing w:line="360" w:lineRule="auto"/>
-        <w:jc w:val="right"/>
-        <w:rPr>
-          <w:rFonts w:ascii="Times New Roman" w:hAnsi="Times New Roman" w:cs="Times New Roman"/>
-        </w:rPr>
-      </w:pPr>
       <w:bookmarkStart w:id="4" w:name="Hed1"/>
       <w:r>
         <w:rPr>
@@ -2435,7 +2543,15 @@
           <w:b/>
           <w:highlight w:val="yellow"/>
         </w:rPr>
-        <w:t>d_</w:t>
+        <w:t>d</w:t>
+      </w:r>
+      <w:r>
+        <w:rPr>
+          <w:rFonts w:ascii="Times New Roman" w:hAnsi="Times New Roman" w:cs="Times New Roman"/>
+          <w:b/>
+          <w:highlight w:val="yellow"/>
+        </w:rPr>
+        <w:t>_</w:t>
       </w:r>
       <w:r>
         <w:rPr>
@@ -2458,20 +2574,157 @@
     <w:p>
       <w:pPr>
         <w:spacing w:line="360" w:lineRule="auto"/>
+        <w:rPr>
+          <w:rFonts w:ascii="Times New Roman" w:hAnsi="Times New Roman" w:cs="Times New Roman"/>
+        </w:rPr>
+      </w:pPr>
+    </w:p>
+    <w:p>
+      <w:pPr>
+        <w:spacing w:line="360" w:lineRule="auto"/>
+        <w:rPr>
+          <w:rFonts w:ascii="Times New Roman" w:hAnsi="Times New Roman" w:cs="Times New Roman"/>
+        </w:rPr>
+      </w:pPr>
+      <w:bookmarkStart w:id="5" w:name="Hed1Subhed1"/>
+      <w:r>
+        <w:rPr>
+          <w:rFonts w:ascii="Times New Roman" w:hAnsi="Times New Roman" w:cs="Times New Roman"/>
+          <w:b/>
+          <w:highlight w:val="yellow"/>
+        </w:rPr>
+        <w:t>_n_</w:t>
+      </w:r>
+      <w:r>
+        <w:rPr>
+          <w:rFonts w:ascii="Times New Roman" w:hAnsi="Times New Roman" w:cs="Times New Roman"/>
+          <w:b/>
+        </w:rPr>
+        <w:t>.</w:t>
+      </w:r>
+      <w:r>
+        <w:rPr>
+          <w:rFonts w:ascii="Times New Roman" w:hAnsi="Times New Roman" w:cs="Times New Roman"/>
+          <w:b/>
+        </w:rPr>
+        <w:tab/>
+      </w:r>
+      <w:r>
+        <w:rPr>
+          <w:rFonts w:ascii="Times New Roman" w:hAnsi="Times New Roman" w:cs="Times New Roman"/>
+          <w:b/>
+          <w:highlight w:val="yellow"/>
+        </w:rPr>
+        <w:t>_</w:t>
+      </w:r>
+      <w:r>
+        <w:rPr>
+          <w:rFonts w:ascii="Times New Roman" w:hAnsi="Times New Roman" w:cs="Times New Roman"/>
+          <w:b/>
+          <w:highlight w:val="yellow"/>
+        </w:rPr>
+        <w:t>Subhe</w:t>
+      </w:r>
+      <w:r>
+        <w:rPr>
+          <w:rFonts w:ascii="Times New Roman" w:hAnsi="Times New Roman" w:cs="Times New Roman"/>
+          <w:b/>
+          <w:highlight w:val="yellow"/>
+        </w:rPr>
+        <w:t>d_</w:t>
+      </w:r>
+    </w:p>
+    <w:bookmarkEnd w:id="5"/>
+    <w:p>
+      <w:pPr>
+        <w:spacing w:line="360" w:lineRule="auto"/>
+        <w:rPr>
+          <w:rFonts w:ascii="Times New Roman" w:hAnsi="Times New Roman" w:cs="Times New Roman"/>
+        </w:rPr>
+      </w:pPr>
+    </w:p>
+    <w:p>
+      <w:pPr>
+        <w:spacing w:line="360" w:lineRule="auto"/>
         <w:jc w:val="both"/>
         <w:rPr>
           <w:rFonts w:ascii="Times New Roman" w:hAnsi="Times New Roman" w:cs="Times New Roman"/>
         </w:rPr>
       </w:pPr>
-    </w:p>
-    <w:p>
-      <w:pPr>
-        <w:spacing w:line="360" w:lineRule="auto"/>
-        <w:rPr>
-          <w:rFonts w:ascii="Times New Roman" w:hAnsi="Times New Roman" w:cs="Times New Roman"/>
-        </w:rPr>
-      </w:pPr>
-      <w:bookmarkStart w:id="5" w:name="Hed1Subhed1"/>
+      <w:r>
+        <w:rPr>
+          <w:rFonts w:ascii="Times New Roman" w:hAnsi="Times New Roman" w:cs="Times New Roman"/>
+          <w:highlight w:val="yellow"/>
+        </w:rPr>
+        <w:t>_</w:t>
+      </w:r>
+      <w:r>
+        <w:rPr>
+          <w:rFonts w:ascii="Times New Roman" w:hAnsi="Times New Roman" w:cs="Times New Roman"/>
+          <w:highlight w:val="yellow"/>
+        </w:rPr>
+        <w:t>Paragraph</w:t>
+      </w:r>
+      <w:r>
+        <w:rPr>
+          <w:rFonts w:ascii="Times New Roman" w:hAnsi="Times New Roman" w:cs="Times New Roman"/>
+          <w:highlight w:val="yellow"/>
+        </w:rPr>
+        <w:t xml:space="preserve"> 1_</w:t>
+      </w:r>
+    </w:p>
+    <w:p>
+      <w:pPr>
+        <w:spacing w:line="360" w:lineRule="auto"/>
+        <w:jc w:val="both"/>
+        <w:rPr>
+          <w:rFonts w:ascii="Times New Roman" w:hAnsi="Times New Roman" w:cs="Times New Roman"/>
+        </w:rPr>
+      </w:pPr>
+      <w:r>
+        <w:rPr>
+          <w:rFonts w:ascii="Times New Roman" w:hAnsi="Times New Roman" w:cs="Times New Roman"/>
+        </w:rPr>
+        <w:tab/>
+      </w:r>
+      <w:r>
+        <w:rPr>
+          <w:rFonts w:ascii="Times New Roman" w:hAnsi="Times New Roman" w:cs="Times New Roman"/>
+          <w:highlight w:val="yellow"/>
+        </w:rPr>
+        <w:t>_</w:t>
+      </w:r>
+      <w:r>
+        <w:rPr>
+          <w:rFonts w:ascii="Times New Roman" w:hAnsi="Times New Roman" w:cs="Times New Roman"/>
+          <w:highlight w:val="yellow"/>
+        </w:rPr>
+        <w:t>Paragraph</w:t>
+      </w:r>
+      <w:r>
+        <w:rPr>
+          <w:rFonts w:ascii="Times New Roman" w:hAnsi="Times New Roman" w:cs="Times New Roman"/>
+          <w:highlight w:val="yellow"/>
+        </w:rPr>
+        <w:t xml:space="preserve"> n_</w:t>
+      </w:r>
+    </w:p>
+    <w:p>
+      <w:pPr>
+        <w:spacing w:line="360" w:lineRule="auto"/>
+        <w:rPr>
+          <w:rFonts w:ascii="Times New Roman" w:hAnsi="Times New Roman" w:cs="Times New Roman"/>
+        </w:rPr>
+      </w:pPr>
+    </w:p>
+    <w:p>
+      <w:pPr>
+        <w:spacing w:line="360" w:lineRule="auto"/>
+        <w:rPr>
+          <w:rFonts w:ascii="Times New Roman" w:hAnsi="Times New Roman" w:cs="Times New Roman"/>
+        </w:rPr>
+      </w:pPr>
+      <w:bookmarkStart w:id="6" w:name="Hed1Subhed2"/>
       <w:r>
         <w:rPr>
           <w:rFonts w:ascii="Times New Roman" w:hAnsi="Times New Roman" w:cs="Times New Roman"/>
@@ -2519,7 +2772,15 @@
         <w:t>d_</w:t>
       </w:r>
     </w:p>
-    <w:bookmarkEnd w:id="5"/>
+    <w:bookmarkEnd w:id="6"/>
+    <w:p>
+      <w:pPr>
+        <w:spacing w:line="360" w:lineRule="auto"/>
+        <w:rPr>
+          <w:rFonts w:ascii="Times New Roman" w:hAnsi="Times New Roman" w:cs="Times New Roman"/>
+        </w:rPr>
+      </w:pPr>
+    </w:p>
     <w:p>
       <w:pPr>
         <w:spacing w:line="360" w:lineRule="auto"/>
@@ -2528,21 +2789,6 @@
           <w:rFonts w:ascii="Times New Roman" w:hAnsi="Times New Roman" w:cs="Times New Roman"/>
         </w:rPr>
       </w:pPr>
-    </w:p>
-    <w:p>
-      <w:pPr>
-        <w:spacing w:line="360" w:lineRule="auto"/>
-        <w:jc w:val="both"/>
-        <w:rPr>
-          <w:rFonts w:ascii="Times New Roman" w:hAnsi="Times New Roman" w:cs="Times New Roman"/>
-        </w:rPr>
-      </w:pPr>
-      <w:r>
-        <w:rPr>
-          <w:rFonts w:ascii="Times New Roman" w:hAnsi="Times New Roman" w:cs="Times New Roman"/>
-        </w:rPr>
-        <w:tab/>
-      </w:r>
       <w:r>
         <w:rPr>
           <w:rFonts w:ascii="Times New Roman" w:hAnsi="Times New Roman" w:cs="Times New Roman"/>
@@ -2568,117 +2814,6 @@
     <w:p>
       <w:pPr>
         <w:spacing w:line="360" w:lineRule="auto"/>
-        <w:jc w:val="both"/>
-        <w:rPr>
-          <w:rFonts w:ascii="Times New Roman" w:hAnsi="Times New Roman" w:cs="Times New Roman"/>
-        </w:rPr>
-      </w:pPr>
-    </w:p>
-    <w:p>
-      <w:pPr>
-        <w:spacing w:line="360" w:lineRule="auto"/>
-        <w:rPr>
-          <w:rFonts w:ascii="Times New Roman" w:hAnsi="Times New Roman" w:cs="Times New Roman"/>
-        </w:rPr>
-      </w:pPr>
-      <w:bookmarkStart w:id="6" w:name="Hed1Subhed2"/>
-      <w:r>
-        <w:rPr>
-          <w:rFonts w:ascii="Times New Roman" w:hAnsi="Times New Roman" w:cs="Times New Roman"/>
-          <w:b/>
-          <w:highlight w:val="yellow"/>
-        </w:rPr>
-        <w:t>_n_</w:t>
-      </w:r>
-      <w:r>
-        <w:rPr>
-          <w:rFonts w:ascii="Times New Roman" w:hAnsi="Times New Roman" w:cs="Times New Roman"/>
-          <w:b/>
-        </w:rPr>
-        <w:t>.</w:t>
-      </w:r>
-      <w:r>
-        <w:rPr>
-          <w:rFonts w:ascii="Times New Roman" w:hAnsi="Times New Roman" w:cs="Times New Roman"/>
-          <w:b/>
-        </w:rPr>
-        <w:tab/>
-      </w:r>
-      <w:r>
-        <w:rPr>
-          <w:rFonts w:ascii="Times New Roman" w:hAnsi="Times New Roman" w:cs="Times New Roman"/>
-          <w:b/>
-          <w:highlight w:val="yellow"/>
-        </w:rPr>
-        <w:t>_</w:t>
-      </w:r>
-      <w:r>
-        <w:rPr>
-          <w:rFonts w:ascii="Times New Roman" w:hAnsi="Times New Roman" w:cs="Times New Roman"/>
-          <w:b/>
-          <w:highlight w:val="yellow"/>
-        </w:rPr>
-        <w:t>Subhe</w:t>
-      </w:r>
-      <w:r>
-        <w:rPr>
-          <w:rFonts w:ascii="Times New Roman" w:hAnsi="Times New Roman" w:cs="Times New Roman"/>
-          <w:b/>
-          <w:highlight w:val="yellow"/>
-        </w:rPr>
-        <w:t>d_</w:t>
-      </w:r>
-    </w:p>
-    <w:bookmarkEnd w:id="6"/>
-    <w:p>
-      <w:pPr>
-        <w:spacing w:line="360" w:lineRule="auto"/>
-        <w:jc w:val="both"/>
-        <w:rPr>
-          <w:rFonts w:ascii="Times New Roman" w:hAnsi="Times New Roman" w:cs="Times New Roman"/>
-        </w:rPr>
-      </w:pPr>
-    </w:p>
-    <w:p>
-      <w:pPr>
-        <w:spacing w:line="360" w:lineRule="auto"/>
-        <w:jc w:val="both"/>
-        <w:rPr>
-          <w:rFonts w:ascii="Times New Roman" w:hAnsi="Times New Roman" w:cs="Times New Roman"/>
-        </w:rPr>
-      </w:pPr>
-      <w:r>
-        <w:rPr>
-          <w:rFonts w:ascii="Times New Roman" w:hAnsi="Times New Roman" w:cs="Times New Roman"/>
-        </w:rPr>
-        <w:tab/>
-      </w:r>
-      <w:r>
-        <w:rPr>
-          <w:rFonts w:ascii="Times New Roman" w:hAnsi="Times New Roman" w:cs="Times New Roman"/>
-          <w:highlight w:val="yellow"/>
-        </w:rPr>
-        <w:t>_</w:t>
-      </w:r>
-      <w:r>
-        <w:rPr>
-          <w:rFonts w:ascii="Times New Roman" w:hAnsi="Times New Roman" w:cs="Times New Roman"/>
-          <w:highlight w:val="yellow"/>
-        </w:rPr>
-        <w:t>Paragraph</w:t>
-      </w:r>
-      <w:r>
-        <w:rPr>
-          <w:rFonts w:ascii="Times New Roman" w:hAnsi="Times New Roman" w:cs="Times New Roman"/>
-          <w:highlight w:val="yellow"/>
-        </w:rPr>
-        <w:t>_</w:t>
-      </w:r>
-    </w:p>
-    <w:p>
-      <w:pPr>
-        <w:spacing w:line="360" w:lineRule="auto"/>
-        <w:jc w:val="both"/>
         <w:rPr>
           <w:rFonts w:ascii="Times New Roman" w:hAnsi="Times New Roman" w:cs="Times New Roman"/>
         </w:rPr>
@@ -2715,7 +2850,15 @@
           <w:b/>
           <w:highlight w:val="yellow"/>
         </w:rPr>
-        <w:t>d_</w:t>
+        <w:t>d</w:t>
+      </w:r>
+      <w:r>
+        <w:rPr>
+          <w:rFonts w:ascii="Times New Roman" w:hAnsi="Times New Roman" w:cs="Times New Roman"/>
+          <w:b/>
+          <w:highlight w:val="yellow"/>
+        </w:rPr>
+        <w:t>_</w:t>
       </w:r>
       <w:r>
         <w:rPr>
@@ -2738,20 +2881,137 @@
     <w:p>
       <w:pPr>
         <w:spacing w:line="360" w:lineRule="auto"/>
+        <w:rPr>
+          <w:rFonts w:ascii="Times New Roman" w:hAnsi="Times New Roman" w:cs="Times New Roman"/>
+        </w:rPr>
+      </w:pPr>
+    </w:p>
+    <w:p>
+      <w:pPr>
+        <w:spacing w:line="360" w:lineRule="auto"/>
+        <w:rPr>
+          <w:rFonts w:ascii="Times New Roman" w:hAnsi="Times New Roman" w:cs="Times New Roman"/>
+        </w:rPr>
+      </w:pPr>
+      <w:bookmarkStart w:id="8" w:name="Hed2Subhed1"/>
+      <w:r>
+        <w:rPr>
+          <w:rFonts w:ascii="Times New Roman" w:hAnsi="Times New Roman" w:cs="Times New Roman"/>
+          <w:b/>
+          <w:highlight w:val="yellow"/>
+        </w:rPr>
+        <w:t>_n_</w:t>
+      </w:r>
+      <w:r>
+        <w:rPr>
+          <w:rFonts w:ascii="Times New Roman" w:hAnsi="Times New Roman" w:cs="Times New Roman"/>
+          <w:b/>
+        </w:rPr>
+        <w:t>.</w:t>
+      </w:r>
+      <w:r>
+        <w:rPr>
+          <w:rFonts w:ascii="Times New Roman" w:hAnsi="Times New Roman" w:cs="Times New Roman"/>
+          <w:b/>
+        </w:rPr>
+        <w:tab/>
+      </w:r>
+      <w:r>
+        <w:rPr>
+          <w:rFonts w:ascii="Times New Roman" w:hAnsi="Times New Roman" w:cs="Times New Roman"/>
+          <w:b/>
+          <w:highlight w:val="yellow"/>
+        </w:rPr>
+        <w:t>_</w:t>
+      </w:r>
+      <w:r>
+        <w:rPr>
+          <w:rFonts w:ascii="Times New Roman" w:hAnsi="Times New Roman" w:cs="Times New Roman"/>
+          <w:b/>
+          <w:highlight w:val="yellow"/>
+        </w:rPr>
+        <w:t>Subh</w:t>
+      </w:r>
+      <w:r>
+        <w:rPr>
+          <w:rFonts w:ascii="Times New Roman" w:hAnsi="Times New Roman" w:cs="Times New Roman"/>
+          <w:b/>
+          <w:highlight w:val="yellow"/>
+        </w:rPr>
+        <w:t>e</w:t>
+      </w:r>
+      <w:r>
+        <w:rPr>
+          <w:rFonts w:ascii="Times New Roman" w:hAnsi="Times New Roman" w:cs="Times New Roman"/>
+          <w:b/>
+          <w:highlight w:val="yellow"/>
+        </w:rPr>
+        <w:t>d</w:t>
+      </w:r>
+      <w:r>
+        <w:rPr>
+          <w:rFonts w:ascii="Times New Roman" w:hAnsi="Times New Roman" w:cs="Times New Roman"/>
+          <w:b/>
+          <w:highlight w:val="yellow"/>
+        </w:rPr>
+        <w:t>_</w:t>
+      </w:r>
+    </w:p>
+    <w:bookmarkEnd w:id="8"/>
+    <w:p>
+      <w:pPr>
+        <w:spacing w:line="360" w:lineRule="auto"/>
+        <w:rPr>
+          <w:rFonts w:ascii="Times New Roman" w:hAnsi="Times New Roman" w:cs="Times New Roman"/>
+        </w:rPr>
+      </w:pPr>
+    </w:p>
+    <w:p>
+      <w:pPr>
+        <w:spacing w:line="360" w:lineRule="auto"/>
         <w:jc w:val="both"/>
         <w:rPr>
           <w:rFonts w:ascii="Times New Roman" w:hAnsi="Times New Roman" w:cs="Times New Roman"/>
         </w:rPr>
       </w:pPr>
-    </w:p>
-    <w:p>
-      <w:pPr>
-        <w:spacing w:line="360" w:lineRule="auto"/>
-        <w:rPr>
-          <w:rFonts w:ascii="Times New Roman" w:hAnsi="Times New Roman" w:cs="Times New Roman"/>
-        </w:rPr>
-      </w:pPr>
-      <w:bookmarkStart w:id="8" w:name="Hed2Subhed1"/>
+      <w:r>
+        <w:rPr>
+          <w:rFonts w:ascii="Times New Roman" w:hAnsi="Times New Roman" w:cs="Times New Roman"/>
+          <w:highlight w:val="yellow"/>
+        </w:rPr>
+        <w:t>_</w:t>
+      </w:r>
+      <w:r>
+        <w:rPr>
+          <w:rFonts w:ascii="Times New Roman" w:hAnsi="Times New Roman" w:cs="Times New Roman"/>
+          <w:highlight w:val="yellow"/>
+        </w:rPr>
+        <w:t>Paragraph</w:t>
+      </w:r>
+      <w:r>
+        <w:rPr>
+          <w:rFonts w:ascii="Times New Roman" w:hAnsi="Times New Roman" w:cs="Times New Roman"/>
+          <w:highlight w:val="yellow"/>
+        </w:rPr>
+        <w:t>_</w:t>
+      </w:r>
+    </w:p>
+    <w:p>
+      <w:pPr>
+        <w:spacing w:line="360" w:lineRule="auto"/>
+        <w:rPr>
+          <w:rFonts w:ascii="Times New Roman" w:hAnsi="Times New Roman" w:cs="Times New Roman"/>
+        </w:rPr>
+      </w:pPr>
+    </w:p>
+    <w:p>
+      <w:pPr>
+        <w:spacing w:line="360" w:lineRule="auto"/>
+        <w:rPr>
+          <w:rFonts w:ascii="Times New Roman" w:hAnsi="Times New Roman" w:cs="Times New Roman"/>
+        </w:rPr>
+      </w:pPr>
+      <w:bookmarkStart w:id="9" w:name="Hed2Subhed2"/>
       <w:r>
         <w:rPr>
           <w:rFonts w:ascii="Times New Roman" w:hAnsi="Times New Roman" w:cs="Times New Roman"/>
@@ -2796,10 +3056,26 @@
           <w:b/>
           <w:highlight w:val="yellow"/>
         </w:rPr>
-        <w:t>d_</w:t>
-      </w:r>
-    </w:p>
-    <w:bookmarkEnd w:id="8"/>
+        <w:t>d</w:t>
+      </w:r>
+      <w:r>
+        <w:rPr>
+          <w:rFonts w:ascii="Times New Roman" w:hAnsi="Times New Roman" w:cs="Times New Roman"/>
+          <w:b/>
+          <w:highlight w:val="yellow"/>
+        </w:rPr>
+        <w:t>_</w:t>
+      </w:r>
+    </w:p>
+    <w:bookmarkEnd w:id="9"/>
+    <w:p>
+      <w:pPr>
+        <w:spacing w:line="360" w:lineRule="auto"/>
+        <w:rPr>
+          <w:rFonts w:ascii="Times New Roman" w:hAnsi="Times New Roman" w:cs="Times New Roman"/>
+        </w:rPr>
+      </w:pPr>
+    </w:p>
     <w:p>
       <w:pPr>
         <w:spacing w:line="360" w:lineRule="auto"/>
@@ -2808,6 +3084,27 @@
           <w:rFonts w:ascii="Times New Roman" w:hAnsi="Times New Roman" w:cs="Times New Roman"/>
         </w:rPr>
       </w:pPr>
+      <w:r>
+        <w:rPr>
+          <w:rFonts w:ascii="Times New Roman" w:hAnsi="Times New Roman" w:cs="Times New Roman"/>
+          <w:highlight w:val="yellow"/>
+        </w:rPr>
+        <w:t>_</w:t>
+      </w:r>
+      <w:r>
+        <w:rPr>
+          <w:rFonts w:ascii="Times New Roman" w:hAnsi="Times New Roman" w:cs="Times New Roman"/>
+          <w:highlight w:val="yellow"/>
+        </w:rPr>
+        <w:t>Paragraph</w:t>
+      </w:r>
+      <w:r>
+        <w:rPr>
+          <w:rFonts w:ascii="Times New Roman" w:hAnsi="Times New Roman" w:cs="Times New Roman"/>
+          <w:highlight w:val="yellow"/>
+        </w:rPr>
+        <w:t xml:space="preserve"> 1_</w:t>
+      </w:r>
     </w:p>
     <w:p>
       <w:pPr>
@@ -2842,8 +3139,59 @@
           <w:rFonts w:ascii="Times New Roman" w:hAnsi="Times New Roman" w:cs="Times New Roman"/>
           <w:highlight w:val="yellow"/>
         </w:rPr>
-        <w:t>_</w:t>
-      </w:r>
+        <w:t xml:space="preserve"> n_</w:t>
+      </w:r>
+    </w:p>
+    <w:p>
+      <w:pPr>
+        <w:spacing w:line="360" w:lineRule="auto"/>
+        <w:rPr>
+          <w:rFonts w:ascii="Times New Roman" w:hAnsi="Times New Roman" w:cs="Times New Roman"/>
+        </w:rPr>
+      </w:pPr>
+    </w:p>
+    <w:p>
+      <w:pPr>
+        <w:spacing w:line="360" w:lineRule="auto"/>
+        <w:jc w:val="right"/>
+        <w:rPr>
+          <w:rFonts w:ascii="Times New Roman" w:hAnsi="Times New Roman" w:cs="Times New Roman"/>
+        </w:rPr>
+      </w:pPr>
+      <w:bookmarkStart w:id="10" w:name="Outro"/>
+      <w:r>
+        <w:rPr>
+          <w:rFonts w:ascii="Times New Roman" w:hAnsi="Times New Roman" w:cs="Times New Roman"/>
+          <w:b/>
+          <w:highlight w:val="yellow"/>
+        </w:rPr>
+        <w:t>_</w:t>
+      </w:r>
+      <w:r>
+        <w:rPr>
+          <w:rFonts w:ascii="Times New Roman" w:hAnsi="Times New Roman" w:cs="Times New Roman"/>
+          <w:b/>
+          <w:highlight w:val="yellow"/>
+        </w:rPr>
+        <w:t>Conclusion</w:t>
+      </w:r>
+      <w:r>
+        <w:rPr>
+          <w:rFonts w:ascii="Times New Roman" w:hAnsi="Times New Roman" w:cs="Times New Roman"/>
+          <w:b/>
+          <w:highlight w:val="yellow"/>
+        </w:rPr>
+        <w:t>_</w:t>
+      </w:r>
+    </w:p>
+    <w:bookmarkEnd w:id="10"/>
+    <w:p>
+      <w:pPr>
+        <w:spacing w:line="360" w:lineRule="auto"/>
+        <w:rPr>
+          <w:rFonts w:ascii="Times New Roman" w:hAnsi="Times New Roman" w:cs="Times New Roman"/>
+        </w:rPr>
+      </w:pPr>
     </w:p>
     <w:p>
       <w:pPr>
@@ -2853,15 +3201,192 @@
           <w:rFonts w:ascii="Times New Roman" w:hAnsi="Times New Roman" w:cs="Times New Roman"/>
         </w:rPr>
       </w:pPr>
-    </w:p>
-    <w:p>
-      <w:pPr>
-        <w:spacing w:line="360" w:lineRule="auto"/>
-        <w:rPr>
-          <w:rFonts w:ascii="Times New Roman" w:hAnsi="Times New Roman" w:cs="Times New Roman"/>
-        </w:rPr>
-      </w:pPr>
-      <w:bookmarkStart w:id="9" w:name="Hed2Subhed2"/>
+      <w:r>
+        <w:rPr>
+          <w:rFonts w:ascii="Times New Roman" w:hAnsi="Times New Roman" w:cs="Times New Roman"/>
+          <w:highlight w:val="yellow"/>
+        </w:rPr>
+        <w:t>_</w:t>
+      </w:r>
+      <w:r>
+        <w:rPr>
+          <w:rFonts w:ascii="Times New Roman" w:hAnsi="Times New Roman" w:cs="Times New Roman"/>
+          <w:highlight w:val="yellow"/>
+        </w:rPr>
+        <w:t>Paragraph</w:t>
+      </w:r>
+      <w:r>
+        <w:rPr>
+          <w:rFonts w:ascii="Times New Roman" w:hAnsi="Times New Roman" w:cs="Times New Roman"/>
+          <w:highlight w:val="yellow"/>
+        </w:rPr>
+        <w:t xml:space="preserve"> 1_</w:t>
+      </w:r>
+    </w:p>
+    <w:p>
+      <w:pPr>
+        <w:spacing w:line="360" w:lineRule="auto"/>
+        <w:jc w:val="both"/>
+        <w:rPr>
+          <w:rFonts w:ascii="Times New Roman" w:hAnsi="Times New Roman" w:cs="Times New Roman"/>
+        </w:rPr>
+      </w:pPr>
+      <w:r>
+        <w:rPr>
+          <w:rFonts w:ascii="Times New Roman" w:hAnsi="Times New Roman" w:cs="Times New Roman"/>
+        </w:rPr>
+        <w:tab/>
+      </w:r>
+      <w:r>
+        <w:rPr>
+          <w:rFonts w:ascii="Times New Roman" w:hAnsi="Times New Roman" w:cs="Times New Roman"/>
+          <w:highlight w:val="yellow"/>
+        </w:rPr>
+        <w:t>_</w:t>
+      </w:r>
+      <w:r>
+        <w:rPr>
+          <w:rFonts w:ascii="Times New Roman" w:hAnsi="Times New Roman" w:cs="Times New Roman"/>
+          <w:highlight w:val="yellow"/>
+        </w:rPr>
+        <w:t>Paragraph</w:t>
+      </w:r>
+      <w:r>
+        <w:rPr>
+          <w:rFonts w:ascii="Times New Roman" w:hAnsi="Times New Roman" w:cs="Times New Roman"/>
+          <w:highlight w:val="yellow"/>
+        </w:rPr>
+        <w:t xml:space="preserve"> n_</w:t>
+      </w:r>
+    </w:p>
+    <w:p>
+      <w:pPr>
+        <w:spacing w:line="360" w:lineRule="auto"/>
+        <w:rPr>
+          <w:rFonts w:ascii="Times New Roman" w:hAnsi="Times New Roman" w:cs="Times New Roman"/>
+        </w:rPr>
+      </w:pPr>
+      <w:r>
+        <w:rPr>
+          <w:rFonts w:ascii="Times New Roman" w:hAnsi="Times New Roman" w:cs="Times New Roman"/>
+        </w:rPr>
+        <w:br w:type="page"/>
+      </w:r>
+    </w:p>
+    <w:p>
+      <w:pPr>
+        <w:spacing w:line="360" w:lineRule="auto"/>
+        <w:jc w:val="right"/>
+        <w:rPr>
+          <w:rFonts w:ascii="Times New Roman" w:hAnsi="Times New Roman" w:cs="Times New Roman"/>
+        </w:rPr>
+      </w:pPr>
+      <w:bookmarkStart w:id="11" w:name="Bibliography"/>
+      <w:r>
+        <w:rPr>
+          <w:rFonts w:ascii="Times New Roman" w:hAnsi="Times New Roman" w:cs="Times New Roman"/>
+          <w:b/>
+          <w:highlight w:val="yellow"/>
+        </w:rPr>
+        <w:t>_</w:t>
+      </w:r>
+      <w:r>
+        <w:rPr>
+          <w:rFonts w:ascii="Times New Roman" w:hAnsi="Times New Roman" w:cs="Times New Roman"/>
+          <w:b/>
+          <w:highlight w:val="yellow"/>
+        </w:rPr>
+        <w:t>Bibliographie</w:t>
+      </w:r>
+      <w:r>
+        <w:rPr>
+          <w:rFonts w:ascii="Times New Roman" w:hAnsi="Times New Roman" w:cs="Times New Roman"/>
+          <w:b/>
+          <w:highlight w:val="yellow"/>
+        </w:rPr>
+        <w:t>_</w:t>
+      </w:r>
+    </w:p>
+    <w:bookmarkEnd w:id="11"/>
+    <w:p>
+      <w:pPr>
+        <w:spacing w:line="360" w:lineRule="auto"/>
+        <w:rPr>
+          <w:rFonts w:ascii="Times New Roman" w:hAnsi="Times New Roman" w:cs="Times New Roman"/>
+        </w:rPr>
+      </w:pPr>
+    </w:p>
+    <w:p>
+      <w:pPr>
+        <w:spacing w:line="360" w:lineRule="auto"/>
+        <w:rPr>
+          <w:rFonts w:ascii="Times New Roman" w:hAnsi="Times New Roman" w:cs="Times New Roman"/>
+        </w:rPr>
+      </w:pPr>
+      <w:r>
+        <w:rPr>
+          <w:rFonts w:ascii="Times New Roman" w:hAnsi="Times New Roman" w:cs="Times New Roman"/>
+          <w:highlight w:val="yellow"/>
+        </w:rPr>
+        <w:t>__</w:t>
+      </w:r>
+    </w:p>
+    <w:p>
+      <w:pPr>
+        <w:spacing w:line="360" w:lineRule="auto"/>
+        <w:rPr>
+          <w:rFonts w:ascii="Times New Roman" w:hAnsi="Times New Roman" w:cs="Times New Roman"/>
+        </w:rPr>
+      </w:pPr>
+      <w:r>
+        <w:rPr>
+          <w:rFonts w:ascii="Times New Roman" w:hAnsi="Times New Roman" w:cs="Times New Roman"/>
+        </w:rPr>
+        <w:br w:type="page"/>
+      </w:r>
+    </w:p>
+    <w:p>
+      <w:pPr>
+        <w:spacing w:line="360" w:lineRule="auto"/>
+        <w:jc w:val="right"/>
+        <w:rPr>
+          <w:rFonts w:ascii="Times New Roman" w:hAnsi="Times New Roman" w:cs="Times New Roman"/>
+        </w:rPr>
+      </w:pPr>
+      <w:bookmarkStart w:id="12" w:name="Appendices"/>
+      <w:r>
+        <w:rPr>
+          <w:rFonts w:ascii="Times New Roman" w:hAnsi="Times New Roman" w:cs="Times New Roman"/>
+          <w:b/>
+        </w:rPr>
+        <w:t>Annexes</w:t>
+      </w:r>
+    </w:p>
+    <w:bookmarkEnd w:id="12"/>
+    <w:p>
+      <w:pPr>
+        <w:spacing w:line="360" w:lineRule="auto"/>
+        <w:rPr>
+          <w:rFonts w:ascii="Times New Roman" w:hAnsi="Times New Roman" w:cs="Times New Roman"/>
+        </w:rPr>
+      </w:pPr>
+    </w:p>
+    <w:p>
+      <w:pPr>
+        <w:spacing w:line="360" w:lineRule="auto"/>
+        <w:rPr>
+          <w:rFonts w:ascii="Times New Roman" w:hAnsi="Times New Roman" w:cs="Times New Roman"/>
+          <w:b/>
+        </w:rPr>
+      </w:pPr>
+      <w:bookmarkStart w:id="13" w:name="Appendix1"/>
+      <w:r>
+        <w:rPr>
+          <w:rFonts w:ascii="Times New Roman" w:hAnsi="Times New Roman" w:cs="Times New Roman"/>
+          <w:b/>
+        </w:rPr>
+        <w:t xml:space="preserve">Annexe </w:t>
+      </w:r>
       <w:r>
         <w:rPr>
           <w:rFonts w:ascii="Times New Roman" w:hAnsi="Times New Roman" w:cs="Times New Roman"/>
@@ -2875,41 +3400,42 @@
           <w:rFonts w:ascii="Times New Roman" w:hAnsi="Times New Roman" w:cs="Times New Roman"/>
           <w:b/>
         </w:rPr>
-        <w:t>.</w:t>
-      </w:r>
-      <w:r>
-        <w:rPr>
-          <w:rFonts w:ascii="Times New Roman" w:hAnsi="Times New Roman" w:cs="Times New Roman"/>
-          <w:b/>
-        </w:rPr>
-        <w:tab/>
-      </w:r>
-      <w:r>
-        <w:rPr>
-          <w:rFonts w:ascii="Times New Roman" w:hAnsi="Times New Roman" w:cs="Times New Roman"/>
-          <w:b/>
-          <w:highlight w:val="yellow"/>
-        </w:rPr>
-        <w:t>_</w:t>
-      </w:r>
-      <w:r>
-        <w:rPr>
-          <w:rFonts w:ascii="Times New Roman" w:hAnsi="Times New Roman" w:cs="Times New Roman"/>
-          <w:b/>
-          <w:highlight w:val="yellow"/>
-        </w:rPr>
-        <w:t>Subhe</w:t>
-      </w:r>
-      <w:r>
-        <w:rPr>
-          <w:rFonts w:ascii="Times New Roman" w:hAnsi="Times New Roman" w:cs="Times New Roman"/>
-          <w:b/>
-          <w:highlight w:val="yellow"/>
-        </w:rPr>
-        <w:t>d_</w:t>
-      </w:r>
-    </w:p>
-    <w:bookmarkEnd w:id="9"/>
+        <w:t xml:space="preserve"> : </w:t>
+      </w:r>
+      <w:r>
+        <w:rPr>
+          <w:rFonts w:ascii="Times New Roman" w:hAnsi="Times New Roman" w:cs="Times New Roman"/>
+          <w:b/>
+          <w:highlight w:val="yellow"/>
+        </w:rPr>
+        <w:t>_</w:t>
+      </w:r>
+      <w:r>
+        <w:rPr>
+          <w:rFonts w:ascii="Times New Roman" w:hAnsi="Times New Roman" w:cs="Times New Roman"/>
+          <w:b/>
+          <w:highlight w:val="yellow"/>
+        </w:rPr>
+        <w:t>Titre</w:t>
+      </w:r>
+      <w:r>
+        <w:rPr>
+          <w:rFonts w:ascii="Times New Roman" w:hAnsi="Times New Roman" w:cs="Times New Roman"/>
+          <w:b/>
+          <w:highlight w:val="yellow"/>
+        </w:rPr>
+        <w:t>_</w:t>
+      </w:r>
+    </w:p>
+    <w:bookmarkEnd w:id="13"/>
+    <w:p>
+      <w:pPr>
+        <w:spacing w:line="360" w:lineRule="auto"/>
+        <w:rPr>
+          <w:rFonts w:ascii="Times New Roman" w:hAnsi="Times New Roman" w:cs="Times New Roman"/>
+        </w:rPr>
+      </w:pPr>
+    </w:p>
     <w:p>
       <w:pPr>
         <w:spacing w:line="360" w:lineRule="auto"/>
@@ -2918,210 +3444,6 @@
           <w:rFonts w:ascii="Times New Roman" w:hAnsi="Times New Roman" w:cs="Times New Roman"/>
         </w:rPr>
       </w:pPr>
-    </w:p>
-    <w:p>
-      <w:pPr>
-        <w:spacing w:line="360" w:lineRule="auto"/>
-        <w:jc w:val="both"/>
-        <w:rPr>
-          <w:rFonts w:ascii="Times New Roman" w:hAnsi="Times New Roman" w:cs="Times New Roman"/>
-        </w:rPr>
-      </w:pPr>
-      <w:r>
-        <w:rPr>
-          <w:rFonts w:ascii="Times New Roman" w:hAnsi="Times New Roman" w:cs="Times New Roman"/>
-        </w:rPr>
-        <w:tab/>
-      </w:r>
-      <w:r>
-        <w:rPr>
-          <w:rFonts w:ascii="Times New Roman" w:hAnsi="Times New Roman" w:cs="Times New Roman"/>
-          <w:highlight w:val="yellow"/>
-        </w:rPr>
-        <w:t>_</w:t>
-      </w:r>
-      <w:r>
-        <w:rPr>
-          <w:rFonts w:ascii="Times New Roman" w:hAnsi="Times New Roman" w:cs="Times New Roman"/>
-          <w:highlight w:val="yellow"/>
-        </w:rPr>
-        <w:t>Paragraph</w:t>
-      </w:r>
-      <w:r>
-        <w:rPr>
-          <w:rFonts w:ascii="Times New Roman" w:hAnsi="Times New Roman" w:cs="Times New Roman"/>
-          <w:highlight w:val="yellow"/>
-        </w:rPr>
-        <w:t>_</w:t>
-      </w:r>
-    </w:p>
-    <w:p>
-      <w:pPr>
-        <w:spacing w:line="360" w:lineRule="auto"/>
-        <w:jc w:val="both"/>
-        <w:rPr>
-          <w:rFonts w:ascii="Times New Roman" w:hAnsi="Times New Roman" w:cs="Times New Roman"/>
-        </w:rPr>
-      </w:pPr>
-    </w:p>
-    <w:p>
-      <w:pPr>
-        <w:spacing w:line="360" w:lineRule="auto"/>
-        <w:jc w:val="right"/>
-        <w:rPr>
-          <w:rFonts w:ascii="Times New Roman" w:hAnsi="Times New Roman" w:cs="Times New Roman"/>
-        </w:rPr>
-      </w:pPr>
-      <w:bookmarkStart w:id="10" w:name="Outro"/>
-      <w:r>
-        <w:rPr>
-          <w:rFonts w:ascii="Times New Roman" w:hAnsi="Times New Roman" w:cs="Times New Roman"/>
-          <w:b/>
-          <w:highlight w:val="yellow"/>
-        </w:rPr>
-        <w:t>_Conclusion_</w:t>
-      </w:r>
-    </w:p>
-    <w:bookmarkEnd w:id="10"/>
-    <w:p>
-      <w:pPr>
-        <w:spacing w:line="360" w:lineRule="auto"/>
-        <w:jc w:val="both"/>
-        <w:rPr>
-          <w:rFonts w:ascii="Times New Roman" w:hAnsi="Times New Roman" w:cs="Times New Roman"/>
-        </w:rPr>
-      </w:pPr>
-    </w:p>
-    <w:p>
-      <w:pPr>
-        <w:spacing w:line="360" w:lineRule="auto"/>
-        <w:jc w:val="both"/>
-        <w:rPr>
-          <w:rFonts w:ascii="Times New Roman" w:hAnsi="Times New Roman" w:cs="Times New Roman"/>
-        </w:rPr>
-      </w:pPr>
-      <w:r>
-        <w:rPr>
-          <w:rFonts w:ascii="Times New Roman" w:hAnsi="Times New Roman" w:cs="Times New Roman"/>
-        </w:rPr>
-        <w:tab/>
-      </w:r>
-      <w:r>
-        <w:rPr>
-          <w:rFonts w:ascii="Times New Roman" w:hAnsi="Times New Roman" w:cs="Times New Roman"/>
-          <w:highlight w:val="yellow"/>
-        </w:rPr>
-        <w:t>_</w:t>
-      </w:r>
-      <w:r>
-        <w:rPr>
-          <w:rFonts w:ascii="Times New Roman" w:hAnsi="Times New Roman" w:cs="Times New Roman"/>
-          <w:highlight w:val="yellow"/>
-        </w:rPr>
-        <w:t>Paragraph</w:t>
-      </w:r>
-      <w:r>
-        <w:rPr>
-          <w:rFonts w:ascii="Times New Roman" w:hAnsi="Times New Roman" w:cs="Times New Roman"/>
-          <w:highlight w:val="yellow"/>
-        </w:rPr>
-        <w:t>_</w:t>
-      </w:r>
-    </w:p>
-    <w:p>
-      <w:pPr>
-        <w:spacing w:line="360" w:lineRule="auto"/>
-        <w:jc w:val="both"/>
-        <w:rPr>
-          <w:rFonts w:ascii="Times New Roman" w:hAnsi="Times New Roman" w:cs="Times New Roman"/>
-        </w:rPr>
-      </w:pPr>
-    </w:p>
-    <w:p>
-      <w:pPr>
-        <w:spacing w:line="360" w:lineRule="auto"/>
-        <w:jc w:val="both"/>
-        <w:rPr>
-          <w:rFonts w:ascii="Times New Roman" w:hAnsi="Times New Roman" w:cs="Times New Roman"/>
-        </w:rPr>
-      </w:pPr>
-      <w:r>
-        <w:rPr>
-          <w:rFonts w:ascii="Times New Roman" w:hAnsi="Times New Roman" w:cs="Times New Roman"/>
-        </w:rPr>
-        <w:tab/>
-      </w:r>
-      <w:r>
-        <w:rPr>
-          <w:rFonts w:ascii="Times New Roman" w:hAnsi="Times New Roman" w:cs="Times New Roman"/>
-          <w:highlight w:val="yellow"/>
-        </w:rPr>
-        <w:t>_</w:t>
-      </w:r>
-      <w:r>
-        <w:rPr>
-          <w:rFonts w:ascii="Times New Roman" w:hAnsi="Times New Roman" w:cs="Times New Roman"/>
-          <w:highlight w:val="yellow"/>
-        </w:rPr>
-        <w:t>Paragraph</w:t>
-      </w:r>
-      <w:r>
-        <w:rPr>
-          <w:rFonts w:ascii="Times New Roman" w:hAnsi="Times New Roman" w:cs="Times New Roman"/>
-          <w:highlight w:val="yellow"/>
-        </w:rPr>
-        <w:t>_</w:t>
-      </w:r>
-    </w:p>
-    <w:p>
-      <w:pPr>
-        <w:spacing w:line="360" w:lineRule="auto"/>
-        <w:jc w:val="both"/>
-        <w:rPr>
-          <w:rFonts w:ascii="Times New Roman" w:hAnsi="Times New Roman" w:cs="Times New Roman"/>
-        </w:rPr>
-      </w:pPr>
-      <w:r>
-        <w:rPr>
-          <w:rFonts w:ascii="Times New Roman" w:hAnsi="Times New Roman" w:cs="Times New Roman"/>
-        </w:rPr>
-        <w:br w:type="page"/>
-      </w:r>
-    </w:p>
-    <w:p>
-      <w:pPr>
-        <w:spacing w:line="360" w:lineRule="auto"/>
-        <w:jc w:val="right"/>
-        <w:rPr>
-          <w:rFonts w:ascii="Times New Roman" w:hAnsi="Times New Roman" w:cs="Times New Roman"/>
-        </w:rPr>
-      </w:pPr>
-      <w:bookmarkStart w:id="11" w:name="Bibliography"/>
-      <w:r>
-        <w:rPr>
-          <w:rFonts w:ascii="Times New Roman" w:hAnsi="Times New Roman" w:cs="Times New Roman"/>
-          <w:b/>
-          <w:highlight w:val="yellow"/>
-        </w:rPr>
-        <w:t>_Bibliographie_</w:t>
-      </w:r>
-    </w:p>
-    <w:bookmarkEnd w:id="11"/>
-    <w:p>
-      <w:pPr>
-        <w:spacing w:line="360" w:lineRule="auto"/>
-        <w:rPr>
-          <w:rFonts w:ascii="Times New Roman" w:hAnsi="Times New Roman" w:cs="Times New Roman"/>
-        </w:rPr>
-      </w:pPr>
-    </w:p>
-    <w:p>
-      <w:pPr>
-        <w:spacing w:line="360" w:lineRule="auto"/>
-        <w:rPr>
-          <w:rFonts w:ascii="Times New Roman" w:hAnsi="Times New Roman" w:cs="Times New Roman"/>
-        </w:rPr>
-      </w:pPr>
       <w:r>
         <w:rPr>
           <w:rFonts w:ascii="Times New Roman" w:hAnsi="Times New Roman" w:cs="Times New Roman"/>
@@ -3137,133 +3459,12 @@
           <w:rFonts w:ascii="Times New Roman" w:hAnsi="Times New Roman" w:cs="Times New Roman"/>
         </w:rPr>
       </w:pPr>
-      <w:r>
-        <w:rPr>
-          <w:rFonts w:ascii="Times New Roman" w:hAnsi="Times New Roman" w:cs="Times New Roman"/>
-        </w:rPr>
-        <w:br w:type="page"/>
-      </w:r>
-    </w:p>
-    <w:p>
-      <w:pPr>
-        <w:spacing w:line="360" w:lineRule="auto"/>
-        <w:jc w:val="right"/>
-        <w:rPr>
-          <w:rFonts w:ascii="Times New Roman" w:hAnsi="Times New Roman" w:cs="Times New Roman"/>
-        </w:rPr>
-      </w:pPr>
-      <w:bookmarkStart w:id="12" w:name="Appendices"/>
-      <w:r>
-        <w:rPr>
-          <w:rFonts w:ascii="Times New Roman" w:hAnsi="Times New Roman" w:cs="Times New Roman"/>
-          <w:b/>
-        </w:rPr>
-        <w:t>Annexes</w:t>
-      </w:r>
-    </w:p>
-    <w:bookmarkEnd w:id="12"/>
-    <w:p>
-      <w:pPr>
-        <w:spacing w:line="360" w:lineRule="auto"/>
-        <w:jc w:val="both"/>
-        <w:rPr>
-          <w:rFonts w:ascii="Times New Roman" w:hAnsi="Times New Roman" w:cs="Times New Roman"/>
-        </w:rPr>
-      </w:pPr>
-    </w:p>
-    <w:p>
-      <w:pPr>
-        <w:spacing w:line="360" w:lineRule="auto"/>
-        <w:rPr>
-          <w:rFonts w:ascii="Times New Roman" w:hAnsi="Times New Roman" w:cs="Times New Roman"/>
-          <w:b/>
-        </w:rPr>
-      </w:pPr>
-      <w:bookmarkStart w:id="13" w:name="Appendix1"/>
-      <w:r>
-        <w:rPr>
-          <w:rFonts w:ascii="Times New Roman" w:hAnsi="Times New Roman" w:cs="Times New Roman"/>
-          <w:b/>
-        </w:rPr>
-        <w:t xml:space="preserve">Annexe </w:t>
-      </w:r>
-      <w:r>
-        <w:rPr>
-          <w:rFonts w:ascii="Times New Roman" w:hAnsi="Times New Roman" w:cs="Times New Roman"/>
-          <w:b/>
-          <w:highlight w:val="yellow"/>
-        </w:rPr>
-        <w:t>_n_</w:t>
-      </w:r>
-      <w:r>
-        <w:rPr>
-          <w:rFonts w:ascii="Times New Roman" w:hAnsi="Times New Roman" w:cs="Times New Roman"/>
-          <w:b/>
-        </w:rPr>
-        <w:t xml:space="preserve"> : </w:t>
-      </w:r>
-      <w:r>
-        <w:rPr>
-          <w:rFonts w:ascii="Times New Roman" w:hAnsi="Times New Roman" w:cs="Times New Roman"/>
-          <w:b/>
-          <w:highlight w:val="yellow"/>
-        </w:rPr>
-        <w:t>_</w:t>
-      </w:r>
-      <w:r>
-        <w:rPr>
-          <w:rFonts w:ascii="Times New Roman" w:hAnsi="Times New Roman" w:cs="Times New Roman"/>
-          <w:b/>
-          <w:highlight w:val="yellow"/>
-        </w:rPr>
-        <w:t>Titre</w:t>
-      </w:r>
-      <w:r>
-        <w:rPr>
-          <w:rFonts w:ascii="Times New Roman" w:hAnsi="Times New Roman" w:cs="Times New Roman"/>
-          <w:b/>
-          <w:highlight w:val="yellow"/>
-        </w:rPr>
-        <w:t>_</w:t>
-      </w:r>
-    </w:p>
-    <w:bookmarkEnd w:id="13"/>
-    <w:p>
-      <w:pPr>
-        <w:spacing w:line="360" w:lineRule="auto"/>
-        <w:jc w:val="both"/>
-        <w:rPr>
-          <w:rFonts w:ascii="Times New Roman" w:hAnsi="Times New Roman" w:cs="Times New Roman"/>
-        </w:rPr>
-      </w:pPr>
-    </w:p>
-    <w:p>
-      <w:pPr>
-        <w:spacing w:line="360" w:lineRule="auto"/>
-        <w:jc w:val="both"/>
-        <w:rPr>
-          <w:rFonts w:ascii="Times New Roman" w:hAnsi="Times New Roman" w:cs="Times New Roman"/>
-        </w:rPr>
-      </w:pPr>
-      <w:r>
-        <w:rPr>
-          <w:rFonts w:ascii="Times New Roman" w:hAnsi="Times New Roman" w:cs="Times New Roman"/>
-          <w:highlight w:val="yellow"/>
-        </w:rPr>
-        <w:t>__</w:t>
-      </w:r>
-    </w:p>
-    <w:p>
-      <w:pPr>
-        <w:rPr>
-          <w:rFonts w:ascii="Times New Roman" w:hAnsi="Times New Roman" w:cs="Times New Roman"/>
-        </w:rPr>
-      </w:pPr>
     </w:p>
     <w:sectPr>
-      <w:footerReference w:type="default" r:id="rId11"/>
+      <w:footerReference w:type="default" r:id="rId14"/>
       <w:pgSz w:w="11900" w:h="16840"/>
-      <w:pgMar w:top="1418" w:right="1418" w:bottom="1418" w:left="1418" w:header="1134" w:footer="1134" w:gutter="0"/>
+      <w:pgMar w:top="1418" w:right="1418" w:bottom="1418" w:left="1418" w:header="709" w:footer="1134" w:gutter="0"/>
+      <w:pgNumType w:start="1"/>
       <w:cols w:space="708"/>
       <w:docGrid w:linePitch="360"/>
     </w:sectPr>
@@ -3295,7 +3496,10 @@
   <w:p>
     <w:pPr>
       <w:pStyle w:val="Footer"/>
-      <w:jc w:val="right"/>
+      <w:framePr w:wrap="around" w:vAnchor="text" w:hAnchor="margin" w:xAlign="right" w:y="1"/>
+      <w:rPr>
+        <w:rStyle w:val="PageNumber"/>
+      </w:rPr>
     </w:pPr>
     <w:r>
       <w:rPr>
@@ -3307,20 +3511,7 @@
       <w:rPr>
         <w:rStyle w:val="PageNumber"/>
       </w:rPr>
-      <w:instrText xml:space="preserve"> PAGE </w:instrText>
-    </w:r>
-    <w:r>
-      <w:rPr>
-        <w:rStyle w:val="PageNumber"/>
-      </w:rPr>
-      <w:fldChar w:fldCharType="separate"/>
-    </w:r>
-    <w:r>
-      <w:rPr>
-        <w:rStyle w:val="PageNumber"/>
-        <w:noProof/>
-      </w:rPr>
-      <w:t>1</w:t>
+      <w:instrText xml:space="preserve">PAGE  </w:instrText>
     </w:r>
     <w:r>
       <w:rPr>
@@ -3328,6 +3519,12 @@
       </w:rPr>
       <w:fldChar w:fldCharType="end"/>
     </w:r>
+  </w:p>
+  <w:p>
+    <w:pPr>
+      <w:pStyle w:val="Footer"/>
+      <w:ind w:right="360"/>
+    </w:pPr>
   </w:p>
 </w:ftr>
 </file>
@@ -3337,39 +3534,104 @@
   <w:p>
     <w:pPr>
       <w:pStyle w:val="Footer"/>
+      <w:tabs>
+        <w:tab w:val="clear" w:pos="9406"/>
+      </w:tabs>
+    </w:pPr>
+  </w:p>
+</w:ftr>
+</file>
+
+<file path=word/footer3.xml><?xml version="1.0" encoding="utf-8"?>
+<w:ftr xmlns:wpc="http://schemas.microsoft.com/office/word/2010/wordprocessingCanvas" xmlns:mo="http://schemas.microsoft.com/office/mac/office/2008/main" xmlns:mc="http://schemas.openxmlformats.org/markup-compatibility/2006" xmlns:mv="urn:schemas-microsoft-com:mac:vml" xmlns:o="urn:schemas-microsoft-com:office:office" xmlns:r="http://schemas.openxmlformats.org/officeDocument/2006/relationships" xmlns:m="http://schemas.openxmlformats.org/officeDocument/2006/math" xmlns:v="urn:schemas-microsoft-com:vml" xmlns:wp14="http://schemas.microsoft.com/office/word/2010/wordprocessingDrawing" xmlns:wp="http://schemas.openxmlformats.org/drawingml/2006/wordprocessingDrawing" xmlns:w10="urn:schemas-microsoft-com:office:word" xmlns:w="http://schemas.openxmlformats.org/wordprocessingml/2006/main" xmlns:w14="http://schemas.microsoft.com/office/word/2010/wordml" xmlns:wpg="http://schemas.microsoft.com/office/word/2010/wordprocessingGroup" xmlns:wpi="http://schemas.microsoft.com/office/word/2010/wordprocessingInk" xmlns:wne="http://schemas.microsoft.com/office/word/2006/wordml" xmlns:wps="http://schemas.microsoft.com/office/word/2010/wordprocessingShape" mc:Ignorable="w14 wp14">
+  <w:p>
+    <w:pPr>
+      <w:pStyle w:val="Footer"/>
+      <w:tabs>
+        <w:tab w:val="clear" w:pos="9406"/>
+      </w:tabs>
+    </w:pPr>
+  </w:p>
+</w:ftr>
+</file>
+
+<file path=word/footer4.xml><?xml version="1.0" encoding="utf-8"?>
+<w:ftr xmlns:wpc="http://schemas.microsoft.com/office/word/2010/wordprocessingCanvas" xmlns:mo="http://schemas.microsoft.com/office/mac/office/2008/main" xmlns:mc="http://schemas.openxmlformats.org/markup-compatibility/2006" xmlns:mv="urn:schemas-microsoft-com:mac:vml" xmlns:o="urn:schemas-microsoft-com:office:office" xmlns:r="http://schemas.openxmlformats.org/officeDocument/2006/relationships" xmlns:m="http://schemas.openxmlformats.org/officeDocument/2006/math" xmlns:v="urn:schemas-microsoft-com:vml" xmlns:wp14="http://schemas.microsoft.com/office/word/2010/wordprocessingDrawing" xmlns:wp="http://schemas.openxmlformats.org/drawingml/2006/wordprocessingDrawing" xmlns:w10="urn:schemas-microsoft-com:office:word" xmlns:w="http://schemas.openxmlformats.org/wordprocessingml/2006/main" xmlns:w14="http://schemas.microsoft.com/office/word/2010/wordml" xmlns:wpg="http://schemas.microsoft.com/office/word/2010/wordprocessingGroup" xmlns:wpi="http://schemas.microsoft.com/office/word/2010/wordprocessingInk" xmlns:wne="http://schemas.microsoft.com/office/word/2006/wordml" xmlns:wps="http://schemas.microsoft.com/office/word/2010/wordprocessingShape" mc:Ignorable="w14 wp14">
+  <w:p>
+    <w:pPr>
+      <w:pStyle w:val="Footer"/>
+      <w:tabs>
+        <w:tab w:val="clear" w:pos="9406"/>
+      </w:tabs>
+    </w:pPr>
+  </w:p>
+</w:ftr>
+</file>
+
+<file path=word/footer5.xml><?xml version="1.0" encoding="utf-8"?>
+<w:ftr xmlns:wpc="http://schemas.microsoft.com/office/word/2010/wordprocessingCanvas" xmlns:mo="http://schemas.microsoft.com/office/mac/office/2008/main" xmlns:mc="http://schemas.openxmlformats.org/markup-compatibility/2006" xmlns:mv="urn:schemas-microsoft-com:mac:vml" xmlns:o="urn:schemas-microsoft-com:office:office" xmlns:r="http://schemas.openxmlformats.org/officeDocument/2006/relationships" xmlns:m="http://schemas.openxmlformats.org/officeDocument/2006/math" xmlns:v="urn:schemas-microsoft-com:vml" xmlns:wp14="http://schemas.microsoft.com/office/word/2010/wordprocessingDrawing" xmlns:wp="http://schemas.openxmlformats.org/drawingml/2006/wordprocessingDrawing" xmlns:w10="urn:schemas-microsoft-com:office:word" xmlns:w="http://schemas.openxmlformats.org/wordprocessingml/2006/main" xmlns:w14="http://schemas.microsoft.com/office/word/2010/wordml" xmlns:wpg="http://schemas.microsoft.com/office/word/2010/wordprocessingGroup" xmlns:wpi="http://schemas.microsoft.com/office/word/2010/wordprocessingInk" xmlns:wne="http://schemas.microsoft.com/office/word/2006/wordml" xmlns:wps="http://schemas.microsoft.com/office/word/2010/wordprocessingShape" mc:Ignorable="w14 wp14">
+  <w:p>
+    <w:pPr>
+      <w:pStyle w:val="Footer"/>
+      <w:framePr w:wrap="around" w:vAnchor="text" w:hAnchor="margin" w:xAlign="right" w:y="1"/>
+      <w:tabs>
+        <w:tab w:val="clear" w:pos="9406"/>
+      </w:tabs>
       <w:jc w:val="right"/>
+      <w:rPr>
+        <w:rStyle w:val="PageNumber"/>
+        <w:rFonts w:cs="Times New Roman"/>
+      </w:rPr>
     </w:pPr>
     <w:r>
       <w:rPr>
         <w:rStyle w:val="PageNumber"/>
+        <w:rFonts w:cs="Times New Roman"/>
       </w:rPr>
       <w:fldChar w:fldCharType="begin"/>
     </w:r>
     <w:r>
       <w:rPr>
         <w:rStyle w:val="PageNumber"/>
+        <w:rFonts w:cs="Times New Roman"/>
       </w:rPr>
-      <w:instrText xml:space="preserve"> PAGE </w:instrText>
+      <w:instrText xml:space="preserve">PAGE  </w:instrText>
     </w:r>
     <w:r>
       <w:rPr>
         <w:rStyle w:val="PageNumber"/>
+        <w:rFonts w:cs="Times New Roman"/>
       </w:rPr>
       <w:fldChar w:fldCharType="separate"/>
     </w:r>
     <w:r>
       <w:rPr>
         <w:rStyle w:val="PageNumber"/>
+        <w:rFonts w:cs="Times New Roman"/>
         <w:noProof/>
       </w:rPr>
-      <w:t>3</w:t>
+      <w:t>1</w:t>
     </w:r>
     <w:r>
       <w:rPr>
         <w:rStyle w:val="PageNumber"/>
+        <w:rFonts w:cs="Times New Roman"/>
       </w:rPr>
       <w:fldChar w:fldCharType="end"/>
     </w:r>
+  </w:p>
+  <w:p>
+    <w:pPr>
+      <w:pStyle w:val="Footer"/>
+      <w:tabs>
+        <w:tab w:val="clear" w:pos="9406"/>
+      </w:tabs>
+      <w:ind w:right="360"/>
+      <w:jc w:val="right"/>
+      <w:rPr>
+        <w:rFonts w:cs="Times New Roman"/>
+      </w:rPr>
+    </w:pPr>
   </w:p>
 </w:ftr>
 </file>
@@ -3679,9 +3941,21 @@
     <w:basedOn w:val="DefaultParagraphFont"/>
     <w:uiPriority w:val="99"/>
     <w:unhideWhenUsed/>
-    <w:rsid w:val="0056235B"/>
+    <w:rsid w:val="00533F94"/>
     <w:rPr>
       <w:color w:val="0000FF" w:themeColor="hyperlink"/>
+      <w:u w:val="single"/>
+    </w:rPr>
+  </w:style>
+  <w:style w:type="character" w:styleId="FollowedHyperlink">
+    <w:name w:val="FollowedHyperlink"/>
+    <w:basedOn w:val="DefaultParagraphFont"/>
+    <w:uiPriority w:val="99"/>
+    <w:semiHidden/>
+    <w:unhideWhenUsed/>
+    <w:rsid w:val="00533F94"/>
+    <w:rPr>
+      <w:color w:val="800080" w:themeColor="followedHyperlink"/>
       <w:u w:val="single"/>
     </w:rPr>
   </w:style>
@@ -3974,9 +4248,21 @@
     <w:basedOn w:val="DefaultParagraphFont"/>
     <w:uiPriority w:val="99"/>
     <w:unhideWhenUsed/>
-    <w:rsid w:val="0056235B"/>
+    <w:rsid w:val="00533F94"/>
     <w:rPr>
       <w:color w:val="0000FF" w:themeColor="hyperlink"/>
+      <w:u w:val="single"/>
+    </w:rPr>
+  </w:style>
+  <w:style w:type="character" w:styleId="FollowedHyperlink">
+    <w:name w:val="FollowedHyperlink"/>
+    <w:basedOn w:val="DefaultParagraphFont"/>
+    <w:uiPriority w:val="99"/>
+    <w:semiHidden/>
+    <w:unhideWhenUsed/>
+    <w:rsid w:val="00533F94"/>
+    <w:rPr>
+      <w:color w:val="800080" w:themeColor="followedHyperlink"/>
       <w:u w:val="single"/>
     </w:rPr>
   </w:style>
@@ -4308,7 +4594,7 @@
 </file>
 
 <file path=customXml/itemProps1.xml><?xml version="1.0" encoding="utf-8"?>
-<ds:datastoreItem xmlns:ds="http://schemas.openxmlformats.org/officeDocument/2006/customXml" ds:itemID="{6F7EAC53-3684-0D40-B641-B35C2A16EC2A}">
+<ds:datastoreItem xmlns:ds="http://schemas.openxmlformats.org/officeDocument/2006/customXml" ds:itemID="{980C4529-C97F-9F41-B22F-F9222EE1A756}">
   <ds:schemaRefs>
     <ds:schemaRef ds:uri="http://schemas.openxmlformats.org/officeDocument/2006/bibliography"/>
   </ds:schemaRefs>

</xml_diff>